<commit_message>
Se agrego diagramas y se modifico el orden de la hipotesis causal
</commit_message>
<xml_diff>
--- a/archivos word/Diagramas.docx
+++ b/archivos word/Diagramas.docx
@@ -3,7 +3,6 @@
 <w:document xmlns:wpc="http://schemas.microsoft.com/office/word/2010/wordprocessingCanvas" xmlns:cx="http://schemas.microsoft.com/office/drawing/2014/chartex" xmlns:mc="http://schemas.openxmlformats.org/markup-compatibility/2006" xmlns:o="urn:schemas-microsoft-com:office:office" xmlns:r="http://schemas.openxmlformats.org/officeDocument/2006/relationships" xmlns:m="http://schemas.openxmlformats.org/officeDocument/2006/math" xmlns:v="urn:schemas-microsoft-com:vml" xmlns:wp14="http://schemas.microsoft.com/office/word/2010/wordprocessingDrawing" xmlns:wp="http://schemas.openxmlformats.org/drawingml/2006/wordprocessingDrawing" xmlns:w10="urn:schemas-microsoft-com:office:word" xmlns:w="http://schemas.openxmlformats.org/wordprocessingml/2006/main" xmlns:w14="http://schemas.microsoft.com/office/word/2010/wordml" xmlns:w15="http://schemas.microsoft.com/office/word/2012/wordml" xmlns:w16se="http://schemas.microsoft.com/office/word/2015/wordml/symex" xmlns:wpg="http://schemas.microsoft.com/office/word/2010/wordprocessingGroup" xmlns:wpi="http://schemas.microsoft.com/office/word/2010/wordprocessingInk" xmlns:wne="http://schemas.microsoft.com/office/word/2006/wordml" xmlns:wps="http://schemas.microsoft.com/office/word/2010/wordprocessingShape" mc:Ignorable="w14 w15 w16se wp14">
   <w:body>
     <w:p>
-      <w:bookmarkStart w:id="0" w:name="_GoBack"/>
       <w:r>
         <w:rPr>
           <w:noProof/>
@@ -12,13 +11,13 @@
         <mc:AlternateContent>
           <mc:Choice Requires="wpg">
             <w:drawing>
-              <wp:anchor distT="0" distB="0" distL="114300" distR="114300" simplePos="0" relativeHeight="251697152" behindDoc="0" locked="0" layoutInCell="1" allowOverlap="1">
+              <wp:anchor distT="0" distB="0" distL="114300" distR="114300" simplePos="0" relativeHeight="251659264" behindDoc="0" locked="0" layoutInCell="1" allowOverlap="1" wp14:anchorId="02A2527A" wp14:editId="2842C01A">
                 <wp:simplePos x="0" y="0"/>
                 <wp:positionH relativeFrom="column">
-                  <wp:posOffset>-428971</wp:posOffset>
+                  <wp:posOffset>0</wp:posOffset>
                 </wp:positionH>
                 <wp:positionV relativeFrom="paragraph">
-                  <wp:posOffset>-89304</wp:posOffset>
+                  <wp:posOffset>0</wp:posOffset>
                 </wp:positionV>
                 <wp:extent cx="5860415" cy="3158703"/>
                 <wp:effectExtent l="0" t="0" r="26035" b="22860"/>
@@ -1162,7 +1161,7 @@
           </mc:Choice>
           <mc:Fallback>
             <w:pict>
-              <v:group id="Grupo 12" o:spid="_x0000_s1026" style="position:absolute;margin-left:-33.8pt;margin-top:-7.05pt;width:461.45pt;height:248.7pt;z-index:251697152" coordsize="58604,31587" o:gfxdata="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">
+              <v:group w14:anchorId="02A2527A" id="Grupo 12" o:spid="_x0000_s1026" style="position:absolute;margin-left:0;margin-top:0;width:461.45pt;height:248.7pt;z-index:251659264" coordsize="58604,31587" o:gfxdata="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">
                 <v:group id="Grupo 29" o:spid="_x0000_s1027" style="position:absolute;width:58604;height:31587" coordorigin="-138" coordsize="58604,31289" o:gfxdata="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">
                   <v:group id="Grupo 23" o:spid="_x0000_s1028" style="position:absolute;left:-138;width:58603;height:31289" coordorigin="-138" coordsize="58604,31289" o:gfxdata="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">
                     <v:shapetype id="_x0000_t202" coordsize="21600,21600" o:spt="202" path="m,l,21600r21600,l21600,xe">
@@ -1682,8 +1681,188 @@
           </mc:Fallback>
         </mc:AlternateContent>
       </w:r>
+    </w:p>
+    <w:p/>
+    <w:p/>
+    <w:p/>
+    <w:p/>
+    <w:p/>
+    <w:p/>
+    <w:p/>
+    <w:p/>
+    <w:p/>
+    <w:p/>
+    <w:p/>
+    <w:p>
+      <w:bookmarkStart w:id="0" w:name="_GoBack"/>
       <w:bookmarkEnd w:id="0"/>
     </w:p>
+    <w:p/>
+    <w:p>
+      <w:r>
+        <w:rPr>
+          <w:noProof/>
+          <w:lang w:eastAsia="es-ES"/>
+        </w:rPr>
+        <mc:AlternateContent>
+          <mc:Choice Requires="wps">
+            <w:drawing>
+              <wp:anchor distT="0" distB="0" distL="114300" distR="114300" simplePos="0" relativeHeight="251661312" behindDoc="0" locked="0" layoutInCell="1" allowOverlap="1" wp14:anchorId="4CEBF6B9" wp14:editId="1364E549">
+                <wp:simplePos x="0" y="0"/>
+                <wp:positionH relativeFrom="column">
+                  <wp:posOffset>983673</wp:posOffset>
+                </wp:positionH>
+                <wp:positionV relativeFrom="paragraph">
+                  <wp:posOffset>674312</wp:posOffset>
+                </wp:positionV>
+                <wp:extent cx="3525982" cy="290945"/>
+                <wp:effectExtent l="38100" t="38100" r="113030" b="109220"/>
+                <wp:wrapNone/>
+                <wp:docPr id="75" name="Cuadro de texto 75"/>
+                <wp:cNvGraphicFramePr/>
+                <a:graphic xmlns:a="http://schemas.openxmlformats.org/drawingml/2006/main">
+                  <a:graphicData uri="http://schemas.microsoft.com/office/word/2010/wordprocessingShape">
+                    <wps:wsp>
+                      <wps:cNvSpPr txBox="1"/>
+                      <wps:spPr>
+                        <a:xfrm>
+                          <a:off x="0" y="0"/>
+                          <a:ext cx="3525982" cy="290945"/>
+                        </a:xfrm>
+                        <a:prstGeom prst="rect">
+                          <a:avLst/>
+                        </a:prstGeom>
+                        <a:ln/>
+                        <a:effectLst>
+                          <a:outerShdw blurRad="50800" dist="38100" dir="2700000" algn="tl" rotWithShape="0">
+                            <a:prstClr val="black">
+                              <a:alpha val="40000"/>
+                            </a:prstClr>
+                          </a:outerShdw>
+                        </a:effectLst>
+                      </wps:spPr>
+                      <wps:style>
+                        <a:lnRef idx="2">
+                          <a:schemeClr val="accent4"/>
+                        </a:lnRef>
+                        <a:fillRef idx="1">
+                          <a:schemeClr val="lt1"/>
+                        </a:fillRef>
+                        <a:effectRef idx="0">
+                          <a:schemeClr val="accent4"/>
+                        </a:effectRef>
+                        <a:fontRef idx="minor">
+                          <a:schemeClr val="dk1"/>
+                        </a:fontRef>
+                      </wps:style>
+                      <wps:txbx>
+                        <w:txbxContent>
+                          <w:p>
+                            <w:pPr>
+                              <w:jc w:val="center"/>
+                              <w:rPr>
+                                <w:b/>
+                                <w:lang w:val="en-US"/>
+                              </w:rPr>
+                            </w:pPr>
+                            <w:r>
+                              <w:rPr>
+                                <w:b/>
+                                <w:lang w:val="en-US"/>
+                              </w:rPr>
+                              <w:t>Supuestos</w:t>
+                            </w:r>
+                          </w:p>
+                          <w:p>
+                            <w:pPr>
+                              <w:rPr>
+                                <w:lang w:val="en-US"/>
+                              </w:rPr>
+                            </w:pPr>
+                          </w:p>
+                        </w:txbxContent>
+                      </wps:txbx>
+                      <wps:bodyPr rot="0" spcFirstLastPara="0" vertOverflow="overflow" horzOverflow="overflow" vert="horz" wrap="square" lIns="91440" tIns="45720" rIns="91440" bIns="45720" numCol="1" spcCol="0" rtlCol="0" fromWordArt="0" anchor="t" anchorCtr="0" forceAA="0" compatLnSpc="1">
+                        <a:prstTxWarp prst="textNoShape">
+                          <a:avLst/>
+                        </a:prstTxWarp>
+                        <a:noAutofit/>
+                      </wps:bodyPr>
+                    </wps:wsp>
+                  </a:graphicData>
+                </a:graphic>
+                <wp14:sizeRelH relativeFrom="margin">
+                  <wp14:pctWidth>0</wp14:pctWidth>
+                </wp14:sizeRelH>
+                <wp14:sizeRelV relativeFrom="margin">
+                  <wp14:pctHeight>0</wp14:pctHeight>
+                </wp14:sizeRelV>
+              </wp:anchor>
+            </w:drawing>
+          </mc:Choice>
+          <mc:Fallback>
+            <w:pict>
+              <v:shapetype w14:anchorId="4CEBF6B9" id="_x0000_t202" coordsize="21600,21600" o:spt="202" path="m,l,21600r21600,l21600,xe">
+                <v:stroke joinstyle="miter"/>
+                <v:path gradientshapeok="t" o:connecttype="rect"/>
+              </v:shapetype>
+              <v:shape id="Cuadro de texto 75" o:spid="_x0000_s1051" type="#_x0000_t202" style="position:absolute;margin-left:77.45pt;margin-top:53.1pt;width:277.65pt;height:22.9pt;z-index:251661312;visibility:visible;mso-wrap-style:square;mso-width-percent:0;mso-height-percent:0;mso-wrap-distance-left:9pt;mso-wrap-distance-top:0;mso-wrap-distance-right:9pt;mso-wrap-distance-bottom:0;mso-position-horizontal:absolute;mso-position-horizontal-relative:text;mso-position-vertical:absolute;mso-position-vertical-relative:text;mso-width-percent:0;mso-height-percent:0;mso-width-relative:margin;mso-height-relative:margin;v-text-anchor:top" o:gfxdata="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" fillcolor="white [3201]" strokecolor="#ffc000 [3207]" strokeweight="1pt">
+                <v:shadow on="t" color="black" opacity="26214f" origin="-.5,-.5" offset=".74836mm,.74836mm"/>
+                <v:textbox>
+                  <w:txbxContent>
+                    <w:p>
+                      <w:pPr>
+                        <w:jc w:val="center"/>
+                        <w:rPr>
+                          <w:b/>
+                          <w:lang w:val="en-US"/>
+                        </w:rPr>
+                      </w:pPr>
+                      <w:r>
+                        <w:rPr>
+                          <w:b/>
+                          <w:lang w:val="en-US"/>
+                        </w:rPr>
+                        <w:t>Supuestos</w:t>
+                      </w:r>
+                    </w:p>
+                    <w:p>
+                      <w:pPr>
+                        <w:rPr>
+                          <w:lang w:val="en-US"/>
+                        </w:rPr>
+                      </w:pPr>
+                    </w:p>
+                  </w:txbxContent>
+                </v:textbox>
+              </v:shape>
+            </w:pict>
+          </mc:Fallback>
+        </mc:AlternateContent>
+      </w:r>
+      <w:r>
+        <w:rPr>
+          <w:noProof/>
+          <w:lang w:val="es-ES" w:eastAsia="es-ES"/>
+        </w:rPr>
+        <w:drawing>
+          <wp:inline distT="0" distB="0" distL="0" distR="0" wp14:anchorId="4C00C2F9" wp14:editId="5444B262">
+            <wp:extent cx="5400040" cy="636905"/>
+            <wp:effectExtent l="57150" t="0" r="48260" b="29845"/>
+            <wp:docPr id="73" name="Diagrama 73"/>
+            <wp:cNvGraphicFramePr/>
+            <a:graphic xmlns:a="http://schemas.openxmlformats.org/drawingml/2006/main">
+              <a:graphicData uri="http://schemas.openxmlformats.org/drawingml/2006/diagram">
+                <dgm:relIds xmlns:dgm="http://schemas.openxmlformats.org/drawingml/2006/diagram" xmlns:r="http://schemas.openxmlformats.org/officeDocument/2006/relationships" r:dm="rId4" r:lo="rId5" r:qs="rId6" r:cs="rId7"/>
+              </a:graphicData>
+            </a:graphic>
+          </wp:inline>
+        </w:drawing>
+      </w:r>
+    </w:p>
+    <w:p/>
+    <w:p/>
+    <w:p/>
     <w:sectPr>
       <w:pgSz w:w="11906" w:h="16838"/>
       <w:pgMar w:top="1417" w:right="1701" w:bottom="1417" w:left="1701" w:header="708" w:footer="708" w:gutter="0"/>
@@ -2119,6 +2298,3297 @@
 </w:styles>
 </file>
 
+<file path=word/diagrams/colors1.xml><?xml version="1.0" encoding="utf-8"?>
+<dgm:colorsDef xmlns:dgm="http://schemas.openxmlformats.org/drawingml/2006/diagram" xmlns:a="http://schemas.openxmlformats.org/drawingml/2006/main" uniqueId="urn:microsoft.com/office/officeart/2005/8/colors/accent1_2">
+  <dgm:title val=""/>
+  <dgm:desc val=""/>
+  <dgm:catLst>
+    <dgm:cat type="accent1" pri="11200"/>
+  </dgm:catLst>
+  <dgm:styleLbl name="node0">
+    <dgm:fillClrLst meth="repeat">
+      <a:schemeClr val="accent1"/>
+    </dgm:fillClrLst>
+    <dgm:linClrLst meth="repeat">
+      <a:schemeClr val="lt1"/>
+    </dgm:linClrLst>
+    <dgm:effectClrLst/>
+    <dgm:txLinClrLst/>
+    <dgm:txFillClrLst/>
+    <dgm:txEffectClrLst/>
+  </dgm:styleLbl>
+  <dgm:styleLbl name="alignNode1">
+    <dgm:fillClrLst meth="repeat">
+      <a:schemeClr val="accent1"/>
+    </dgm:fillClrLst>
+    <dgm:linClrLst meth="repeat">
+      <a:schemeClr val="accent1"/>
+    </dgm:linClrLst>
+    <dgm:effectClrLst/>
+    <dgm:txLinClrLst/>
+    <dgm:txFillClrLst/>
+    <dgm:txEffectClrLst/>
+  </dgm:styleLbl>
+  <dgm:styleLbl name="node1">
+    <dgm:fillClrLst meth="repeat">
+      <a:schemeClr val="accent1"/>
+    </dgm:fillClrLst>
+    <dgm:linClrLst meth="repeat">
+      <a:schemeClr val="lt1"/>
+    </dgm:linClrLst>
+    <dgm:effectClrLst/>
+    <dgm:txLinClrLst/>
+    <dgm:txFillClrLst/>
+    <dgm:txEffectClrLst/>
+  </dgm:styleLbl>
+  <dgm:styleLbl name="lnNode1">
+    <dgm:fillClrLst meth="repeat">
+      <a:schemeClr val="accent1"/>
+    </dgm:fillClrLst>
+    <dgm:linClrLst meth="repeat">
+      <a:schemeClr val="lt1"/>
+    </dgm:linClrLst>
+    <dgm:effectClrLst/>
+    <dgm:txLinClrLst/>
+    <dgm:txFillClrLst/>
+    <dgm:txEffectClrLst/>
+  </dgm:styleLbl>
+  <dgm:styleLbl name="vennNode1">
+    <dgm:fillClrLst meth="repeat">
+      <a:schemeClr val="accent1">
+        <a:alpha val="50000"/>
+      </a:schemeClr>
+    </dgm:fillClrLst>
+    <dgm:linClrLst meth="repeat">
+      <a:schemeClr val="lt1"/>
+    </dgm:linClrLst>
+    <dgm:effectClrLst/>
+    <dgm:txLinClrLst/>
+    <dgm:txFillClrLst/>
+    <dgm:txEffectClrLst/>
+  </dgm:styleLbl>
+  <dgm:styleLbl name="node2">
+    <dgm:fillClrLst meth="repeat">
+      <a:schemeClr val="accent1"/>
+    </dgm:fillClrLst>
+    <dgm:linClrLst meth="repeat">
+      <a:schemeClr val="lt1"/>
+    </dgm:linClrLst>
+    <dgm:effectClrLst/>
+    <dgm:txLinClrLst/>
+    <dgm:txFillClrLst/>
+    <dgm:txEffectClrLst/>
+  </dgm:styleLbl>
+  <dgm:styleLbl name="node3">
+    <dgm:fillClrLst meth="repeat">
+      <a:schemeClr val="accent1"/>
+    </dgm:fillClrLst>
+    <dgm:linClrLst meth="repeat">
+      <a:schemeClr val="lt1"/>
+    </dgm:linClrLst>
+    <dgm:effectClrLst/>
+    <dgm:txLinClrLst/>
+    <dgm:txFillClrLst/>
+    <dgm:txEffectClrLst/>
+  </dgm:styleLbl>
+  <dgm:styleLbl name="node4">
+    <dgm:fillClrLst meth="repeat">
+      <a:schemeClr val="accent1"/>
+    </dgm:fillClrLst>
+    <dgm:linClrLst meth="repeat">
+      <a:schemeClr val="lt1"/>
+    </dgm:linClrLst>
+    <dgm:effectClrLst/>
+    <dgm:txLinClrLst/>
+    <dgm:txFillClrLst/>
+    <dgm:txEffectClrLst/>
+  </dgm:styleLbl>
+  <dgm:styleLbl name="fgImgPlace1">
+    <dgm:fillClrLst meth="repeat">
+      <a:schemeClr val="accent1">
+        <a:tint val="50000"/>
+      </a:schemeClr>
+    </dgm:fillClrLst>
+    <dgm:linClrLst meth="repeat">
+      <a:schemeClr val="lt1"/>
+    </dgm:linClrLst>
+    <dgm:effectClrLst/>
+    <dgm:txLinClrLst/>
+    <dgm:txFillClrLst meth="repeat">
+      <a:schemeClr val="lt1"/>
+    </dgm:txFillClrLst>
+    <dgm:txEffectClrLst/>
+  </dgm:styleLbl>
+  <dgm:styleLbl name="alignImgPlace1">
+    <dgm:fillClrLst meth="repeat">
+      <a:schemeClr val="accent1">
+        <a:tint val="50000"/>
+      </a:schemeClr>
+    </dgm:fillClrLst>
+    <dgm:linClrLst meth="repeat">
+      <a:schemeClr val="lt1"/>
+    </dgm:linClrLst>
+    <dgm:effectClrLst/>
+    <dgm:txLinClrLst/>
+    <dgm:txFillClrLst meth="repeat">
+      <a:schemeClr val="lt1"/>
+    </dgm:txFillClrLst>
+    <dgm:txEffectClrLst/>
+  </dgm:styleLbl>
+  <dgm:styleLbl name="bgImgPlace1">
+    <dgm:fillClrLst meth="repeat">
+      <a:schemeClr val="accent1">
+        <a:tint val="50000"/>
+      </a:schemeClr>
+    </dgm:fillClrLst>
+    <dgm:linClrLst meth="repeat">
+      <a:schemeClr val="lt1"/>
+    </dgm:linClrLst>
+    <dgm:effectClrLst/>
+    <dgm:txLinClrLst/>
+    <dgm:txFillClrLst meth="repeat">
+      <a:schemeClr val="lt1"/>
+    </dgm:txFillClrLst>
+    <dgm:txEffectClrLst/>
+  </dgm:styleLbl>
+  <dgm:styleLbl name="sibTrans2D1">
+    <dgm:fillClrLst meth="repeat">
+      <a:schemeClr val="accent1">
+        <a:tint val="60000"/>
+      </a:schemeClr>
+    </dgm:fillClrLst>
+    <dgm:linClrLst meth="repeat">
+      <a:schemeClr val="accent1">
+        <a:tint val="60000"/>
+      </a:schemeClr>
+    </dgm:linClrLst>
+    <dgm:effectClrLst/>
+    <dgm:txLinClrLst/>
+    <dgm:txFillClrLst/>
+    <dgm:txEffectClrLst/>
+  </dgm:styleLbl>
+  <dgm:styleLbl name="fgSibTrans2D1">
+    <dgm:fillClrLst meth="repeat">
+      <a:schemeClr val="accent1">
+        <a:tint val="60000"/>
+      </a:schemeClr>
+    </dgm:fillClrLst>
+    <dgm:linClrLst meth="repeat">
+      <a:schemeClr val="accent1">
+        <a:tint val="60000"/>
+      </a:schemeClr>
+    </dgm:linClrLst>
+    <dgm:effectClrLst/>
+    <dgm:txLinClrLst/>
+    <dgm:txFillClrLst/>
+    <dgm:txEffectClrLst/>
+  </dgm:styleLbl>
+  <dgm:styleLbl name="bgSibTrans2D1">
+    <dgm:fillClrLst meth="repeat">
+      <a:schemeClr val="accent1">
+        <a:tint val="60000"/>
+      </a:schemeClr>
+    </dgm:fillClrLst>
+    <dgm:linClrLst meth="repeat">
+      <a:schemeClr val="accent1">
+        <a:tint val="60000"/>
+      </a:schemeClr>
+    </dgm:linClrLst>
+    <dgm:effectClrLst/>
+    <dgm:txLinClrLst/>
+    <dgm:txFillClrLst/>
+    <dgm:txEffectClrLst/>
+  </dgm:styleLbl>
+  <dgm:styleLbl name="sibTrans1D1">
+    <dgm:fillClrLst meth="repeat">
+      <a:schemeClr val="accent1"/>
+    </dgm:fillClrLst>
+    <dgm:linClrLst meth="repeat">
+      <a:schemeClr val="accent1"/>
+    </dgm:linClrLst>
+    <dgm:effectClrLst/>
+    <dgm:txLinClrLst/>
+    <dgm:txFillClrLst meth="repeat">
+      <a:schemeClr val="tx1"/>
+    </dgm:txFillClrLst>
+    <dgm:txEffectClrLst/>
+  </dgm:styleLbl>
+  <dgm:styleLbl name="callout">
+    <dgm:fillClrLst meth="repeat">
+      <a:schemeClr val="accent1"/>
+    </dgm:fillClrLst>
+    <dgm:linClrLst meth="repeat">
+      <a:schemeClr val="accent1">
+        <a:tint val="50000"/>
+      </a:schemeClr>
+    </dgm:linClrLst>
+    <dgm:effectClrLst/>
+    <dgm:txLinClrLst/>
+    <dgm:txFillClrLst meth="repeat">
+      <a:schemeClr val="tx1"/>
+    </dgm:txFillClrLst>
+    <dgm:txEffectClrLst/>
+  </dgm:styleLbl>
+  <dgm:styleLbl name="asst0">
+    <dgm:fillClrLst meth="repeat">
+      <a:schemeClr val="accent1"/>
+    </dgm:fillClrLst>
+    <dgm:linClrLst meth="repeat">
+      <a:schemeClr val="lt1"/>
+    </dgm:linClrLst>
+    <dgm:effectClrLst/>
+    <dgm:txLinClrLst/>
+    <dgm:txFillClrLst/>
+    <dgm:txEffectClrLst/>
+  </dgm:styleLbl>
+  <dgm:styleLbl name="asst1">
+    <dgm:fillClrLst meth="repeat">
+      <a:schemeClr val="accent1"/>
+    </dgm:fillClrLst>
+    <dgm:linClrLst meth="repeat">
+      <a:schemeClr val="lt1"/>
+    </dgm:linClrLst>
+    <dgm:effectClrLst/>
+    <dgm:txLinClrLst/>
+    <dgm:txFillClrLst/>
+    <dgm:txEffectClrLst/>
+  </dgm:styleLbl>
+  <dgm:styleLbl name="asst2">
+    <dgm:fillClrLst meth="repeat">
+      <a:schemeClr val="accent1"/>
+    </dgm:fillClrLst>
+    <dgm:linClrLst meth="repeat">
+      <a:schemeClr val="lt1"/>
+    </dgm:linClrLst>
+    <dgm:effectClrLst/>
+    <dgm:txLinClrLst/>
+    <dgm:txFillClrLst/>
+    <dgm:txEffectClrLst/>
+  </dgm:styleLbl>
+  <dgm:styleLbl name="asst3">
+    <dgm:fillClrLst meth="repeat">
+      <a:schemeClr val="accent1"/>
+    </dgm:fillClrLst>
+    <dgm:linClrLst meth="repeat">
+      <a:schemeClr val="lt1"/>
+    </dgm:linClrLst>
+    <dgm:effectClrLst/>
+    <dgm:txLinClrLst/>
+    <dgm:txFillClrLst/>
+    <dgm:txEffectClrLst/>
+  </dgm:styleLbl>
+  <dgm:styleLbl name="asst4">
+    <dgm:fillClrLst meth="repeat">
+      <a:schemeClr val="accent1"/>
+    </dgm:fillClrLst>
+    <dgm:linClrLst meth="repeat">
+      <a:schemeClr val="lt1"/>
+    </dgm:linClrLst>
+    <dgm:effectClrLst/>
+    <dgm:txLinClrLst/>
+    <dgm:txFillClrLst/>
+    <dgm:txEffectClrLst/>
+  </dgm:styleLbl>
+  <dgm:styleLbl name="parChTrans2D1">
+    <dgm:fillClrLst meth="repeat">
+      <a:schemeClr val="accent1">
+        <a:tint val="60000"/>
+      </a:schemeClr>
+    </dgm:fillClrLst>
+    <dgm:linClrLst meth="repeat">
+      <a:schemeClr val="accent1">
+        <a:tint val="60000"/>
+      </a:schemeClr>
+    </dgm:linClrLst>
+    <dgm:effectClrLst/>
+    <dgm:txLinClrLst/>
+    <dgm:txFillClrLst meth="repeat">
+      <a:schemeClr val="lt1"/>
+    </dgm:txFillClrLst>
+    <dgm:txEffectClrLst/>
+  </dgm:styleLbl>
+  <dgm:styleLbl name="parChTrans2D2">
+    <dgm:fillClrLst meth="repeat">
+      <a:schemeClr val="accent1"/>
+    </dgm:fillClrLst>
+    <dgm:linClrLst meth="repeat">
+      <a:schemeClr val="accent1"/>
+    </dgm:linClrLst>
+    <dgm:effectClrLst/>
+    <dgm:txLinClrLst/>
+    <dgm:txFillClrLst meth="repeat">
+      <a:schemeClr val="lt1"/>
+    </dgm:txFillClrLst>
+    <dgm:txEffectClrLst/>
+  </dgm:styleLbl>
+  <dgm:styleLbl name="parChTrans2D3">
+    <dgm:fillClrLst meth="repeat">
+      <a:schemeClr val="accent1"/>
+    </dgm:fillClrLst>
+    <dgm:linClrLst meth="repeat">
+      <a:schemeClr val="accent1"/>
+    </dgm:linClrLst>
+    <dgm:effectClrLst/>
+    <dgm:txLinClrLst/>
+    <dgm:txFillClrLst meth="repeat">
+      <a:schemeClr val="lt1"/>
+    </dgm:txFillClrLst>
+    <dgm:txEffectClrLst/>
+  </dgm:styleLbl>
+  <dgm:styleLbl name="parChTrans2D4">
+    <dgm:fillClrLst meth="repeat">
+      <a:schemeClr val="accent1"/>
+    </dgm:fillClrLst>
+    <dgm:linClrLst meth="repeat">
+      <a:schemeClr val="accent1"/>
+    </dgm:linClrLst>
+    <dgm:effectClrLst/>
+    <dgm:txLinClrLst/>
+    <dgm:txFillClrLst meth="repeat">
+      <a:schemeClr val="lt1"/>
+    </dgm:txFillClrLst>
+    <dgm:txEffectClrLst/>
+  </dgm:styleLbl>
+  <dgm:styleLbl name="parChTrans1D1">
+    <dgm:fillClrLst meth="repeat">
+      <a:schemeClr val="accent1"/>
+    </dgm:fillClrLst>
+    <dgm:linClrLst meth="repeat">
+      <a:schemeClr val="accent1">
+        <a:shade val="60000"/>
+      </a:schemeClr>
+    </dgm:linClrLst>
+    <dgm:effectClrLst/>
+    <dgm:txLinClrLst/>
+    <dgm:txFillClrLst meth="repeat">
+      <a:schemeClr val="tx1"/>
+    </dgm:txFillClrLst>
+    <dgm:txEffectClrLst/>
+  </dgm:styleLbl>
+  <dgm:styleLbl name="parChTrans1D2">
+    <dgm:fillClrLst meth="repeat">
+      <a:schemeClr val="accent1"/>
+    </dgm:fillClrLst>
+    <dgm:linClrLst meth="repeat">
+      <a:schemeClr val="accent1">
+        <a:shade val="60000"/>
+      </a:schemeClr>
+    </dgm:linClrLst>
+    <dgm:effectClrLst/>
+    <dgm:txLinClrLst/>
+    <dgm:txFillClrLst meth="repeat">
+      <a:schemeClr val="tx1"/>
+    </dgm:txFillClrLst>
+    <dgm:txEffectClrLst/>
+  </dgm:styleLbl>
+  <dgm:styleLbl name="parChTrans1D3">
+    <dgm:fillClrLst meth="repeat">
+      <a:schemeClr val="accent1"/>
+    </dgm:fillClrLst>
+    <dgm:linClrLst meth="repeat">
+      <a:schemeClr val="accent1">
+        <a:shade val="80000"/>
+      </a:schemeClr>
+    </dgm:linClrLst>
+    <dgm:effectClrLst/>
+    <dgm:txLinClrLst/>
+    <dgm:txFillClrLst meth="repeat">
+      <a:schemeClr val="tx1"/>
+    </dgm:txFillClrLst>
+    <dgm:txEffectClrLst/>
+  </dgm:styleLbl>
+  <dgm:styleLbl name="parChTrans1D4">
+    <dgm:fillClrLst meth="repeat">
+      <a:schemeClr val="accent1"/>
+    </dgm:fillClrLst>
+    <dgm:linClrLst meth="repeat">
+      <a:schemeClr val="accent1">
+        <a:shade val="80000"/>
+      </a:schemeClr>
+    </dgm:linClrLst>
+    <dgm:effectClrLst/>
+    <dgm:txLinClrLst/>
+    <dgm:txFillClrLst meth="repeat">
+      <a:schemeClr val="tx1"/>
+    </dgm:txFillClrLst>
+    <dgm:txEffectClrLst/>
+  </dgm:styleLbl>
+  <dgm:styleLbl name="fgAcc1">
+    <dgm:fillClrLst meth="repeat">
+      <a:schemeClr val="lt1">
+        <a:alpha val="90000"/>
+      </a:schemeClr>
+    </dgm:fillClrLst>
+    <dgm:linClrLst meth="repeat">
+      <a:schemeClr val="accent1"/>
+    </dgm:linClrLst>
+    <dgm:effectClrLst/>
+    <dgm:txLinClrLst/>
+    <dgm:txFillClrLst meth="repeat">
+      <a:schemeClr val="dk1"/>
+    </dgm:txFillClrLst>
+    <dgm:txEffectClrLst/>
+  </dgm:styleLbl>
+  <dgm:styleLbl name="conFgAcc1">
+    <dgm:fillClrLst meth="repeat">
+      <a:schemeClr val="lt1">
+        <a:alpha val="90000"/>
+      </a:schemeClr>
+    </dgm:fillClrLst>
+    <dgm:linClrLst meth="repeat">
+      <a:schemeClr val="accent1"/>
+    </dgm:linClrLst>
+    <dgm:effectClrLst/>
+    <dgm:txLinClrLst/>
+    <dgm:txFillClrLst meth="repeat">
+      <a:schemeClr val="dk1"/>
+    </dgm:txFillClrLst>
+    <dgm:txEffectClrLst/>
+  </dgm:styleLbl>
+  <dgm:styleLbl name="alignAcc1">
+    <dgm:fillClrLst meth="repeat">
+      <a:schemeClr val="lt1">
+        <a:alpha val="90000"/>
+      </a:schemeClr>
+    </dgm:fillClrLst>
+    <dgm:linClrLst meth="repeat">
+      <a:schemeClr val="accent1"/>
+    </dgm:linClrLst>
+    <dgm:effectClrLst/>
+    <dgm:txLinClrLst/>
+    <dgm:txFillClrLst meth="repeat">
+      <a:schemeClr val="dk1"/>
+    </dgm:txFillClrLst>
+    <dgm:txEffectClrLst/>
+  </dgm:styleLbl>
+  <dgm:styleLbl name="trAlignAcc1">
+    <dgm:fillClrLst meth="repeat">
+      <a:schemeClr val="lt1">
+        <a:alpha val="40000"/>
+      </a:schemeClr>
+    </dgm:fillClrLst>
+    <dgm:linClrLst meth="repeat">
+      <a:schemeClr val="accent1"/>
+    </dgm:linClrLst>
+    <dgm:effectClrLst/>
+    <dgm:txLinClrLst/>
+    <dgm:txFillClrLst meth="repeat">
+      <a:schemeClr val="dk1"/>
+    </dgm:txFillClrLst>
+    <dgm:txEffectClrLst/>
+  </dgm:styleLbl>
+  <dgm:styleLbl name="bgAcc1">
+    <dgm:fillClrLst meth="repeat">
+      <a:schemeClr val="lt1">
+        <a:alpha val="90000"/>
+      </a:schemeClr>
+    </dgm:fillClrLst>
+    <dgm:linClrLst meth="repeat">
+      <a:schemeClr val="accent1"/>
+    </dgm:linClrLst>
+    <dgm:effectClrLst/>
+    <dgm:txLinClrLst/>
+    <dgm:txFillClrLst meth="repeat">
+      <a:schemeClr val="dk1"/>
+    </dgm:txFillClrLst>
+    <dgm:txEffectClrLst/>
+  </dgm:styleLbl>
+  <dgm:styleLbl name="solidFgAcc1">
+    <dgm:fillClrLst meth="repeat">
+      <a:schemeClr val="lt1"/>
+    </dgm:fillClrLst>
+    <dgm:linClrLst meth="repeat">
+      <a:schemeClr val="accent1"/>
+    </dgm:linClrLst>
+    <dgm:effectClrLst/>
+    <dgm:txLinClrLst/>
+    <dgm:txFillClrLst meth="repeat">
+      <a:schemeClr val="dk1"/>
+    </dgm:txFillClrLst>
+    <dgm:txEffectClrLst/>
+  </dgm:styleLbl>
+  <dgm:styleLbl name="solidAlignAcc1">
+    <dgm:fillClrLst meth="repeat">
+      <a:schemeClr val="lt1"/>
+    </dgm:fillClrLst>
+    <dgm:linClrLst meth="repeat">
+      <a:schemeClr val="accent1"/>
+    </dgm:linClrLst>
+    <dgm:effectClrLst/>
+    <dgm:txLinClrLst/>
+    <dgm:txFillClrLst meth="repeat">
+      <a:schemeClr val="dk1"/>
+    </dgm:txFillClrLst>
+    <dgm:txEffectClrLst/>
+  </dgm:styleLbl>
+  <dgm:styleLbl name="solidBgAcc1">
+    <dgm:fillClrLst meth="repeat">
+      <a:schemeClr val="lt1"/>
+    </dgm:fillClrLst>
+    <dgm:linClrLst meth="repeat">
+      <a:schemeClr val="accent1"/>
+    </dgm:linClrLst>
+    <dgm:effectClrLst/>
+    <dgm:txLinClrLst/>
+    <dgm:txFillClrLst meth="repeat">
+      <a:schemeClr val="dk1"/>
+    </dgm:txFillClrLst>
+    <dgm:txEffectClrLst/>
+  </dgm:styleLbl>
+  <dgm:styleLbl name="fgAccFollowNode1">
+    <dgm:fillClrLst meth="repeat">
+      <a:schemeClr val="accent1">
+        <a:alpha val="90000"/>
+        <a:tint val="40000"/>
+      </a:schemeClr>
+    </dgm:fillClrLst>
+    <dgm:linClrLst meth="repeat">
+      <a:schemeClr val="accent1">
+        <a:alpha val="90000"/>
+        <a:tint val="40000"/>
+      </a:schemeClr>
+    </dgm:linClrLst>
+    <dgm:effectClrLst/>
+    <dgm:txLinClrLst/>
+    <dgm:txFillClrLst meth="repeat">
+      <a:schemeClr val="dk1"/>
+    </dgm:txFillClrLst>
+    <dgm:txEffectClrLst/>
+  </dgm:styleLbl>
+  <dgm:styleLbl name="alignAccFollowNode1">
+    <dgm:fillClrLst meth="repeat">
+      <a:schemeClr val="accent1">
+        <a:alpha val="90000"/>
+        <a:tint val="40000"/>
+      </a:schemeClr>
+    </dgm:fillClrLst>
+    <dgm:linClrLst meth="repeat">
+      <a:schemeClr val="accent1">
+        <a:alpha val="90000"/>
+        <a:tint val="40000"/>
+      </a:schemeClr>
+    </dgm:linClrLst>
+    <dgm:effectClrLst/>
+    <dgm:txLinClrLst/>
+    <dgm:txFillClrLst meth="repeat">
+      <a:schemeClr val="dk1"/>
+    </dgm:txFillClrLst>
+    <dgm:txEffectClrLst/>
+  </dgm:styleLbl>
+  <dgm:styleLbl name="bgAccFollowNode1">
+    <dgm:fillClrLst meth="repeat">
+      <a:schemeClr val="accent1">
+        <a:alpha val="90000"/>
+        <a:tint val="40000"/>
+      </a:schemeClr>
+    </dgm:fillClrLst>
+    <dgm:linClrLst meth="repeat">
+      <a:schemeClr val="accent1">
+        <a:alpha val="90000"/>
+        <a:tint val="40000"/>
+      </a:schemeClr>
+    </dgm:linClrLst>
+    <dgm:effectClrLst/>
+    <dgm:txLinClrLst/>
+    <dgm:txFillClrLst meth="repeat">
+      <a:schemeClr val="dk1"/>
+    </dgm:txFillClrLst>
+    <dgm:txEffectClrLst/>
+  </dgm:styleLbl>
+  <dgm:styleLbl name="fgAcc0">
+    <dgm:fillClrLst meth="repeat">
+      <a:schemeClr val="lt1">
+        <a:alpha val="90000"/>
+      </a:schemeClr>
+    </dgm:fillClrLst>
+    <dgm:linClrLst meth="repeat">
+      <a:schemeClr val="accent1"/>
+    </dgm:linClrLst>
+    <dgm:effectClrLst/>
+    <dgm:txLinClrLst/>
+    <dgm:txFillClrLst meth="repeat">
+      <a:schemeClr val="dk1"/>
+    </dgm:txFillClrLst>
+    <dgm:txEffectClrLst/>
+  </dgm:styleLbl>
+  <dgm:styleLbl name="fgAcc2">
+    <dgm:fillClrLst meth="repeat">
+      <a:schemeClr val="lt1">
+        <a:alpha val="90000"/>
+      </a:schemeClr>
+    </dgm:fillClrLst>
+    <dgm:linClrLst meth="repeat">
+      <a:schemeClr val="accent1"/>
+    </dgm:linClrLst>
+    <dgm:effectClrLst/>
+    <dgm:txLinClrLst/>
+    <dgm:txFillClrLst meth="repeat">
+      <a:schemeClr val="dk1"/>
+    </dgm:txFillClrLst>
+    <dgm:txEffectClrLst/>
+  </dgm:styleLbl>
+  <dgm:styleLbl name="fgAcc3">
+    <dgm:fillClrLst meth="repeat">
+      <a:schemeClr val="lt1">
+        <a:alpha val="90000"/>
+      </a:schemeClr>
+    </dgm:fillClrLst>
+    <dgm:linClrLst meth="repeat">
+      <a:schemeClr val="accent1"/>
+    </dgm:linClrLst>
+    <dgm:effectClrLst/>
+    <dgm:txLinClrLst/>
+    <dgm:txFillClrLst meth="repeat">
+      <a:schemeClr val="dk1"/>
+    </dgm:txFillClrLst>
+    <dgm:txEffectClrLst/>
+  </dgm:styleLbl>
+  <dgm:styleLbl name="fgAcc4">
+    <dgm:fillClrLst meth="repeat">
+      <a:schemeClr val="lt1">
+        <a:alpha val="90000"/>
+      </a:schemeClr>
+    </dgm:fillClrLst>
+    <dgm:linClrLst meth="repeat">
+      <a:schemeClr val="accent1"/>
+    </dgm:linClrLst>
+    <dgm:effectClrLst/>
+    <dgm:txLinClrLst/>
+    <dgm:txFillClrLst meth="repeat">
+      <a:schemeClr val="dk1"/>
+    </dgm:txFillClrLst>
+    <dgm:txEffectClrLst/>
+  </dgm:styleLbl>
+  <dgm:styleLbl name="bgShp">
+    <dgm:fillClrLst meth="repeat">
+      <a:schemeClr val="accent1">
+        <a:tint val="40000"/>
+      </a:schemeClr>
+    </dgm:fillClrLst>
+    <dgm:linClrLst meth="repeat">
+      <a:schemeClr val="accent1"/>
+    </dgm:linClrLst>
+    <dgm:effectClrLst/>
+    <dgm:txLinClrLst/>
+    <dgm:txFillClrLst meth="repeat">
+      <a:schemeClr val="dk1"/>
+    </dgm:txFillClrLst>
+    <dgm:txEffectClrLst/>
+  </dgm:styleLbl>
+  <dgm:styleLbl name="dkBgShp">
+    <dgm:fillClrLst meth="repeat">
+      <a:schemeClr val="accent1">
+        <a:shade val="80000"/>
+      </a:schemeClr>
+    </dgm:fillClrLst>
+    <dgm:linClrLst meth="repeat">
+      <a:schemeClr val="accent1"/>
+    </dgm:linClrLst>
+    <dgm:effectClrLst/>
+    <dgm:txLinClrLst/>
+    <dgm:txFillClrLst meth="repeat">
+      <a:schemeClr val="lt1"/>
+    </dgm:txFillClrLst>
+    <dgm:txEffectClrLst/>
+  </dgm:styleLbl>
+  <dgm:styleLbl name="trBgShp">
+    <dgm:fillClrLst meth="repeat">
+      <a:schemeClr val="accent1">
+        <a:tint val="50000"/>
+        <a:alpha val="40000"/>
+      </a:schemeClr>
+    </dgm:fillClrLst>
+    <dgm:linClrLst meth="repeat">
+      <a:schemeClr val="accent1"/>
+    </dgm:linClrLst>
+    <dgm:effectClrLst/>
+    <dgm:txLinClrLst/>
+    <dgm:txFillClrLst meth="repeat">
+      <a:schemeClr val="lt1"/>
+    </dgm:txFillClrLst>
+    <dgm:txEffectClrLst/>
+  </dgm:styleLbl>
+  <dgm:styleLbl name="fgShp">
+    <dgm:fillClrLst meth="repeat">
+      <a:schemeClr val="accent1">
+        <a:tint val="60000"/>
+      </a:schemeClr>
+    </dgm:fillClrLst>
+    <dgm:linClrLst meth="repeat">
+      <a:schemeClr val="lt1"/>
+    </dgm:linClrLst>
+    <dgm:effectClrLst/>
+    <dgm:txLinClrLst/>
+    <dgm:txFillClrLst meth="repeat">
+      <a:schemeClr val="dk1"/>
+    </dgm:txFillClrLst>
+    <dgm:txEffectClrLst/>
+  </dgm:styleLbl>
+  <dgm:styleLbl name="revTx">
+    <dgm:fillClrLst meth="repeat">
+      <a:schemeClr val="lt1">
+        <a:alpha val="0"/>
+      </a:schemeClr>
+    </dgm:fillClrLst>
+    <dgm:linClrLst meth="repeat">
+      <a:schemeClr val="dk1">
+        <a:alpha val="0"/>
+      </a:schemeClr>
+    </dgm:linClrLst>
+    <dgm:effectClrLst/>
+    <dgm:txLinClrLst/>
+    <dgm:txFillClrLst meth="repeat">
+      <a:schemeClr val="tx1"/>
+    </dgm:txFillClrLst>
+    <dgm:txEffectClrLst/>
+  </dgm:styleLbl>
+</dgm:colorsDef>
+</file>
+
+<file path=word/diagrams/data1.xml><?xml version="1.0" encoding="utf-8"?>
+<dgm:dataModel xmlns:dgm="http://schemas.openxmlformats.org/drawingml/2006/diagram" xmlns:a="http://schemas.openxmlformats.org/drawingml/2006/main">
+  <dgm:ptLst>
+    <dgm:pt modelId="{68DB5A46-C3FB-4B5D-9F6A-B1BB4D5DBABE}" type="doc">
+      <dgm:prSet loTypeId="urn:microsoft.com/office/officeart/2005/8/layout/process1" loCatId="process" qsTypeId="urn:microsoft.com/office/officeart/2005/8/quickstyle/simple5" qsCatId="simple" csTypeId="urn:microsoft.com/office/officeart/2005/8/colors/accent1_2" csCatId="accent1" phldr="1"/>
+      <dgm:spPr/>
+      <dgm:t>
+        <a:bodyPr/>
+        <a:lstStyle/>
+        <a:p>
+          <a:endParaRPr lang="es-ES"/>
+        </a:p>
+      </dgm:t>
+    </dgm:pt>
+    <dgm:pt modelId="{D4B67960-E1B5-4C37-BB13-B9D03CCCB188}">
+      <dgm:prSet phldrT="[Texto]"/>
+      <dgm:spPr>
+        <a:gradFill rotWithShape="0">
+          <a:gsLst>
+            <a:gs pos="0">
+              <a:schemeClr val="accent2"/>
+            </a:gs>
+            <a:gs pos="100000">
+              <a:schemeClr val="accent2"/>
+            </a:gs>
+            <a:gs pos="100000">
+              <a:schemeClr val="accent1">
+                <a:hueOff val="0"/>
+                <a:satOff val="0"/>
+                <a:lumOff val="0"/>
+                <a:alphaOff val="0"/>
+                <a:lumMod val="99000"/>
+                <a:satMod val="120000"/>
+                <a:shade val="78000"/>
+              </a:schemeClr>
+            </a:gs>
+          </a:gsLst>
+        </a:gradFill>
+      </dgm:spPr>
+      <dgm:t>
+        <a:bodyPr/>
+        <a:lstStyle/>
+        <a:p>
+          <a:r>
+            <a:rPr lang="es-ES"/>
+            <a:t>Necesiades</a:t>
+          </a:r>
+        </a:p>
+      </dgm:t>
+    </dgm:pt>
+    <dgm:pt modelId="{D7F8E831-0F06-4DE6-ABF1-9B270CE1860C}" type="parTrans" cxnId="{25CC70A9-C4B2-4ACC-96B1-C10EC601D002}">
+      <dgm:prSet/>
+      <dgm:spPr/>
+      <dgm:t>
+        <a:bodyPr/>
+        <a:lstStyle/>
+        <a:p>
+          <a:endParaRPr lang="es-ES"/>
+        </a:p>
+      </dgm:t>
+    </dgm:pt>
+    <dgm:pt modelId="{247121B1-F63A-4105-9C1F-DF84C86DBEFD}" type="sibTrans" cxnId="{25CC70A9-C4B2-4ACC-96B1-C10EC601D002}">
+      <dgm:prSet/>
+      <dgm:spPr>
+        <a:gradFill rotWithShape="0">
+          <a:gsLst>
+            <a:gs pos="50000">
+              <a:schemeClr val="accent5"/>
+            </a:gs>
+            <a:gs pos="100000">
+              <a:schemeClr val="accent1">
+                <a:tint val="60000"/>
+                <a:hueOff val="0"/>
+                <a:satOff val="0"/>
+                <a:lumOff val="0"/>
+                <a:alphaOff val="0"/>
+                <a:lumMod val="99000"/>
+                <a:satMod val="120000"/>
+                <a:shade val="78000"/>
+              </a:schemeClr>
+            </a:gs>
+          </a:gsLst>
+        </a:gradFill>
+      </dgm:spPr>
+      <dgm:t>
+        <a:bodyPr/>
+        <a:lstStyle/>
+        <a:p>
+          <a:endParaRPr lang="es-ES">
+            <a:noFill/>
+          </a:endParaRPr>
+        </a:p>
+      </dgm:t>
+    </dgm:pt>
+    <dgm:pt modelId="{EF78D45D-874C-4182-A105-6A2FCF645678}">
+      <dgm:prSet phldrT="[Texto]"/>
+      <dgm:spPr>
+        <a:gradFill rotWithShape="0">
+          <a:gsLst>
+            <a:gs pos="0">
+              <a:schemeClr val="accent4"/>
+            </a:gs>
+            <a:gs pos="50000">
+              <a:schemeClr val="accent4"/>
+            </a:gs>
+            <a:gs pos="100000">
+              <a:schemeClr val="accent4"/>
+            </a:gs>
+          </a:gsLst>
+        </a:gradFill>
+        <a:ln>
+          <a:solidFill>
+            <a:schemeClr val="accent1"/>
+          </a:solidFill>
+        </a:ln>
+      </dgm:spPr>
+      <dgm:t>
+        <a:bodyPr/>
+        <a:lstStyle/>
+        <a:p>
+          <a:r>
+            <a:rPr lang="es-ES"/>
+            <a:t>Insumo y Actividades</a:t>
+          </a:r>
+        </a:p>
+      </dgm:t>
+    </dgm:pt>
+    <dgm:pt modelId="{4EB69763-3A26-4A10-A8DC-7D972F9FBD6A}" type="parTrans" cxnId="{4A3CFD1C-2F11-45DC-8A82-99CCD014C1E3}">
+      <dgm:prSet/>
+      <dgm:spPr/>
+      <dgm:t>
+        <a:bodyPr/>
+        <a:lstStyle/>
+        <a:p>
+          <a:endParaRPr lang="es-ES"/>
+        </a:p>
+      </dgm:t>
+    </dgm:pt>
+    <dgm:pt modelId="{0D4AEEEB-5E87-4FC8-9927-26C24CC98895}" type="sibTrans" cxnId="{4A3CFD1C-2F11-45DC-8A82-99CCD014C1E3}">
+      <dgm:prSet/>
+      <dgm:spPr>
+        <a:gradFill rotWithShape="0">
+          <a:gsLst>
+            <a:gs pos="50000">
+              <a:schemeClr val="accent5"/>
+            </a:gs>
+            <a:gs pos="100000">
+              <a:schemeClr val="accent1">
+                <a:tint val="60000"/>
+                <a:hueOff val="0"/>
+                <a:satOff val="0"/>
+                <a:lumOff val="0"/>
+                <a:alphaOff val="0"/>
+                <a:lumMod val="99000"/>
+                <a:satMod val="120000"/>
+                <a:shade val="78000"/>
+              </a:schemeClr>
+            </a:gs>
+          </a:gsLst>
+        </a:gradFill>
+      </dgm:spPr>
+      <dgm:t>
+        <a:bodyPr/>
+        <a:lstStyle/>
+        <a:p>
+          <a:endParaRPr lang="es-ES"/>
+        </a:p>
+      </dgm:t>
+    </dgm:pt>
+    <dgm:pt modelId="{47C8160B-FF90-4EE3-B7B0-EF7B8D7C5E33}">
+      <dgm:prSet phldrT="[Texto]"/>
+      <dgm:spPr>
+        <a:gradFill rotWithShape="0">
+          <a:gsLst>
+            <a:gs pos="0">
+              <a:schemeClr val="accent4"/>
+            </a:gs>
+            <a:gs pos="50000">
+              <a:schemeClr val="accent4"/>
+            </a:gs>
+            <a:gs pos="100000">
+              <a:schemeClr val="accent4"/>
+            </a:gs>
+          </a:gsLst>
+        </a:gradFill>
+      </dgm:spPr>
+      <dgm:t>
+        <a:bodyPr/>
+        <a:lstStyle/>
+        <a:p>
+          <a:r>
+            <a:rPr lang="es-ES"/>
+            <a:t>Productos</a:t>
+          </a:r>
+        </a:p>
+      </dgm:t>
+    </dgm:pt>
+    <dgm:pt modelId="{FA8906C1-CFF7-4379-A6C0-93E3B9C6B2F3}" type="parTrans" cxnId="{4E07F7EA-6810-4EA3-890F-62339E8F1C5E}">
+      <dgm:prSet/>
+      <dgm:spPr/>
+      <dgm:t>
+        <a:bodyPr/>
+        <a:lstStyle/>
+        <a:p>
+          <a:endParaRPr lang="es-ES"/>
+        </a:p>
+      </dgm:t>
+    </dgm:pt>
+    <dgm:pt modelId="{92581A14-838A-4169-8965-91E8148C59FA}" type="sibTrans" cxnId="{4E07F7EA-6810-4EA3-890F-62339E8F1C5E}">
+      <dgm:prSet/>
+      <dgm:spPr>
+        <a:gradFill rotWithShape="0">
+          <a:gsLst>
+            <a:gs pos="50000">
+              <a:schemeClr val="accent5"/>
+            </a:gs>
+            <a:gs pos="100000">
+              <a:schemeClr val="accent1">
+                <a:tint val="60000"/>
+                <a:hueOff val="0"/>
+                <a:satOff val="0"/>
+                <a:lumOff val="0"/>
+                <a:alphaOff val="0"/>
+                <a:lumMod val="99000"/>
+                <a:satMod val="120000"/>
+                <a:shade val="78000"/>
+              </a:schemeClr>
+            </a:gs>
+          </a:gsLst>
+        </a:gradFill>
+      </dgm:spPr>
+      <dgm:t>
+        <a:bodyPr/>
+        <a:lstStyle/>
+        <a:p>
+          <a:endParaRPr lang="es-ES"/>
+        </a:p>
+      </dgm:t>
+    </dgm:pt>
+    <dgm:pt modelId="{F197942D-D4B5-4187-9721-19F5D6677441}">
+      <dgm:prSet phldrT="[Texto]"/>
+      <dgm:spPr>
+        <a:gradFill rotWithShape="0">
+          <a:gsLst>
+            <a:gs pos="0">
+              <a:schemeClr val="accent4"/>
+            </a:gs>
+            <a:gs pos="50000">
+              <a:schemeClr val="accent4"/>
+            </a:gs>
+            <a:gs pos="100000">
+              <a:schemeClr val="accent4"/>
+            </a:gs>
+          </a:gsLst>
+        </a:gradFill>
+      </dgm:spPr>
+      <dgm:t>
+        <a:bodyPr/>
+        <a:lstStyle/>
+        <a:p>
+          <a:r>
+            <a:rPr lang="es-ES"/>
+            <a:t>Resultados Intermedios</a:t>
+          </a:r>
+        </a:p>
+      </dgm:t>
+    </dgm:pt>
+    <dgm:pt modelId="{AFB1A6B2-1860-40BE-9C1D-BF72086BDE7D}" type="parTrans" cxnId="{521C31F8-2148-4D66-A25C-773D6D88005D}">
+      <dgm:prSet/>
+      <dgm:spPr/>
+      <dgm:t>
+        <a:bodyPr/>
+        <a:lstStyle/>
+        <a:p>
+          <a:endParaRPr lang="es-ES"/>
+        </a:p>
+      </dgm:t>
+    </dgm:pt>
+    <dgm:pt modelId="{65BB03AB-39E0-4931-8D4A-5839F53AB4AF}" type="sibTrans" cxnId="{521C31F8-2148-4D66-A25C-773D6D88005D}">
+      <dgm:prSet/>
+      <dgm:spPr>
+        <a:gradFill rotWithShape="0">
+          <a:gsLst>
+            <a:gs pos="50000">
+              <a:schemeClr val="accent5"/>
+            </a:gs>
+            <a:gs pos="100000">
+              <a:schemeClr val="accent1">
+                <a:tint val="60000"/>
+                <a:hueOff val="0"/>
+                <a:satOff val="0"/>
+                <a:lumOff val="0"/>
+                <a:alphaOff val="0"/>
+                <a:lumMod val="99000"/>
+                <a:satMod val="120000"/>
+                <a:shade val="78000"/>
+              </a:schemeClr>
+            </a:gs>
+          </a:gsLst>
+        </a:gradFill>
+      </dgm:spPr>
+      <dgm:t>
+        <a:bodyPr/>
+        <a:lstStyle/>
+        <a:p>
+          <a:endParaRPr lang="es-ES"/>
+        </a:p>
+      </dgm:t>
+    </dgm:pt>
+    <dgm:pt modelId="{28A1E8E0-42EB-4803-B97C-2735C5F14043}">
+      <dgm:prSet phldrT="[Texto]"/>
+      <dgm:spPr>
+        <a:gradFill rotWithShape="0">
+          <a:gsLst>
+            <a:gs pos="0">
+              <a:schemeClr val="accent2"/>
+            </a:gs>
+            <a:gs pos="50000">
+              <a:schemeClr val="accent2"/>
+            </a:gs>
+            <a:gs pos="100000">
+              <a:schemeClr val="accent2"/>
+            </a:gs>
+          </a:gsLst>
+        </a:gradFill>
+      </dgm:spPr>
+      <dgm:t>
+        <a:bodyPr/>
+        <a:lstStyle/>
+        <a:p>
+          <a:r>
+            <a:rPr lang="es-ES"/>
+            <a:t>Impacto</a:t>
+          </a:r>
+        </a:p>
+      </dgm:t>
+    </dgm:pt>
+    <dgm:pt modelId="{9F165634-B269-4C14-92D2-B7E0767E0D01}" type="parTrans" cxnId="{7FE71E5C-B236-49E8-982C-204645FAAD59}">
+      <dgm:prSet/>
+      <dgm:spPr/>
+      <dgm:t>
+        <a:bodyPr/>
+        <a:lstStyle/>
+        <a:p>
+          <a:endParaRPr lang="es-ES"/>
+        </a:p>
+      </dgm:t>
+    </dgm:pt>
+    <dgm:pt modelId="{CC7556BC-9CBD-4D80-ACC2-11230048AD01}" type="sibTrans" cxnId="{7FE71E5C-B236-49E8-982C-204645FAAD59}">
+      <dgm:prSet/>
+      <dgm:spPr/>
+      <dgm:t>
+        <a:bodyPr/>
+        <a:lstStyle/>
+        <a:p>
+          <a:endParaRPr lang="es-ES"/>
+        </a:p>
+      </dgm:t>
+    </dgm:pt>
+    <dgm:pt modelId="{25F99C3F-DEC8-4363-9704-4B9403989264}" type="pres">
+      <dgm:prSet presAssocID="{68DB5A46-C3FB-4B5D-9F6A-B1BB4D5DBABE}" presName="Name0" presStyleCnt="0">
+        <dgm:presLayoutVars>
+          <dgm:dir/>
+          <dgm:resizeHandles val="exact"/>
+        </dgm:presLayoutVars>
+      </dgm:prSet>
+      <dgm:spPr/>
+      <dgm:t>
+        <a:bodyPr/>
+        <a:lstStyle/>
+        <a:p>
+          <a:endParaRPr lang="es-ES"/>
+        </a:p>
+      </dgm:t>
+    </dgm:pt>
+    <dgm:pt modelId="{4A7E7442-9088-4008-BC77-AE6496CCC4E4}" type="pres">
+      <dgm:prSet presAssocID="{D4B67960-E1B5-4C37-BB13-B9D03CCCB188}" presName="node" presStyleLbl="node1" presStyleIdx="0" presStyleCnt="5">
+        <dgm:presLayoutVars>
+          <dgm:bulletEnabled val="1"/>
+        </dgm:presLayoutVars>
+      </dgm:prSet>
+      <dgm:spPr/>
+      <dgm:t>
+        <a:bodyPr/>
+        <a:lstStyle/>
+        <a:p>
+          <a:endParaRPr lang="es-ES"/>
+        </a:p>
+      </dgm:t>
+    </dgm:pt>
+    <dgm:pt modelId="{7A6315CE-89FF-4A4E-8107-480D7FAE52DB}" type="pres">
+      <dgm:prSet presAssocID="{247121B1-F63A-4105-9C1F-DF84C86DBEFD}" presName="sibTrans" presStyleLbl="sibTrans2D1" presStyleIdx="0" presStyleCnt="4"/>
+      <dgm:spPr/>
+      <dgm:t>
+        <a:bodyPr/>
+        <a:lstStyle/>
+        <a:p>
+          <a:endParaRPr lang="es-ES"/>
+        </a:p>
+      </dgm:t>
+    </dgm:pt>
+    <dgm:pt modelId="{2F55821F-8561-45B8-A921-1729D83EC6E5}" type="pres">
+      <dgm:prSet presAssocID="{247121B1-F63A-4105-9C1F-DF84C86DBEFD}" presName="connectorText" presStyleLbl="sibTrans2D1" presStyleIdx="0" presStyleCnt="4"/>
+      <dgm:spPr/>
+      <dgm:t>
+        <a:bodyPr/>
+        <a:lstStyle/>
+        <a:p>
+          <a:endParaRPr lang="es-ES"/>
+        </a:p>
+      </dgm:t>
+    </dgm:pt>
+    <dgm:pt modelId="{ED6CA448-9A95-45F0-8DD6-057E35D67E57}" type="pres">
+      <dgm:prSet presAssocID="{EF78D45D-874C-4182-A105-6A2FCF645678}" presName="node" presStyleLbl="node1" presStyleIdx="1" presStyleCnt="5">
+        <dgm:presLayoutVars>
+          <dgm:bulletEnabled val="1"/>
+        </dgm:presLayoutVars>
+      </dgm:prSet>
+      <dgm:spPr/>
+      <dgm:t>
+        <a:bodyPr/>
+        <a:lstStyle/>
+        <a:p>
+          <a:endParaRPr lang="es-ES"/>
+        </a:p>
+      </dgm:t>
+    </dgm:pt>
+    <dgm:pt modelId="{D2670E98-AFB5-464C-84F2-326935CBA8ED}" type="pres">
+      <dgm:prSet presAssocID="{0D4AEEEB-5E87-4FC8-9927-26C24CC98895}" presName="sibTrans" presStyleLbl="sibTrans2D1" presStyleIdx="1" presStyleCnt="4"/>
+      <dgm:spPr/>
+      <dgm:t>
+        <a:bodyPr/>
+        <a:lstStyle/>
+        <a:p>
+          <a:endParaRPr lang="es-ES"/>
+        </a:p>
+      </dgm:t>
+    </dgm:pt>
+    <dgm:pt modelId="{31021E41-8565-4C4A-B487-9EB2E447E0D0}" type="pres">
+      <dgm:prSet presAssocID="{0D4AEEEB-5E87-4FC8-9927-26C24CC98895}" presName="connectorText" presStyleLbl="sibTrans2D1" presStyleIdx="1" presStyleCnt="4"/>
+      <dgm:spPr/>
+      <dgm:t>
+        <a:bodyPr/>
+        <a:lstStyle/>
+        <a:p>
+          <a:endParaRPr lang="es-ES"/>
+        </a:p>
+      </dgm:t>
+    </dgm:pt>
+    <dgm:pt modelId="{4AE5592F-8EEB-4E34-89F5-0ADB1257E9AF}" type="pres">
+      <dgm:prSet presAssocID="{47C8160B-FF90-4EE3-B7B0-EF7B8D7C5E33}" presName="node" presStyleLbl="node1" presStyleIdx="2" presStyleCnt="5">
+        <dgm:presLayoutVars>
+          <dgm:bulletEnabled val="1"/>
+        </dgm:presLayoutVars>
+      </dgm:prSet>
+      <dgm:spPr/>
+      <dgm:t>
+        <a:bodyPr/>
+        <a:lstStyle/>
+        <a:p>
+          <a:endParaRPr lang="es-ES"/>
+        </a:p>
+      </dgm:t>
+    </dgm:pt>
+    <dgm:pt modelId="{324C2C4D-3D92-446C-B1E5-E4B7E6C885E5}" type="pres">
+      <dgm:prSet presAssocID="{92581A14-838A-4169-8965-91E8148C59FA}" presName="sibTrans" presStyleLbl="sibTrans2D1" presStyleIdx="2" presStyleCnt="4"/>
+      <dgm:spPr/>
+      <dgm:t>
+        <a:bodyPr/>
+        <a:lstStyle/>
+        <a:p>
+          <a:endParaRPr lang="es-ES"/>
+        </a:p>
+      </dgm:t>
+    </dgm:pt>
+    <dgm:pt modelId="{39385759-F692-4903-AE6E-91F9D3A02AB7}" type="pres">
+      <dgm:prSet presAssocID="{92581A14-838A-4169-8965-91E8148C59FA}" presName="connectorText" presStyleLbl="sibTrans2D1" presStyleIdx="2" presStyleCnt="4"/>
+      <dgm:spPr/>
+      <dgm:t>
+        <a:bodyPr/>
+        <a:lstStyle/>
+        <a:p>
+          <a:endParaRPr lang="es-ES"/>
+        </a:p>
+      </dgm:t>
+    </dgm:pt>
+    <dgm:pt modelId="{EB585C7B-C002-441B-B1F6-6A3844042729}" type="pres">
+      <dgm:prSet presAssocID="{F197942D-D4B5-4187-9721-19F5D6677441}" presName="node" presStyleLbl="node1" presStyleIdx="3" presStyleCnt="5">
+        <dgm:presLayoutVars>
+          <dgm:bulletEnabled val="1"/>
+        </dgm:presLayoutVars>
+      </dgm:prSet>
+      <dgm:spPr/>
+      <dgm:t>
+        <a:bodyPr/>
+        <a:lstStyle/>
+        <a:p>
+          <a:endParaRPr lang="es-ES"/>
+        </a:p>
+      </dgm:t>
+    </dgm:pt>
+    <dgm:pt modelId="{44A8644B-0BE5-445A-850C-30F7335609B1}" type="pres">
+      <dgm:prSet presAssocID="{65BB03AB-39E0-4931-8D4A-5839F53AB4AF}" presName="sibTrans" presStyleLbl="sibTrans2D1" presStyleIdx="3" presStyleCnt="4"/>
+      <dgm:spPr/>
+      <dgm:t>
+        <a:bodyPr/>
+        <a:lstStyle/>
+        <a:p>
+          <a:endParaRPr lang="es-ES"/>
+        </a:p>
+      </dgm:t>
+    </dgm:pt>
+    <dgm:pt modelId="{628DF112-EB4D-47AA-8592-DC789D494179}" type="pres">
+      <dgm:prSet presAssocID="{65BB03AB-39E0-4931-8D4A-5839F53AB4AF}" presName="connectorText" presStyleLbl="sibTrans2D1" presStyleIdx="3" presStyleCnt="4"/>
+      <dgm:spPr/>
+      <dgm:t>
+        <a:bodyPr/>
+        <a:lstStyle/>
+        <a:p>
+          <a:endParaRPr lang="es-ES"/>
+        </a:p>
+      </dgm:t>
+    </dgm:pt>
+    <dgm:pt modelId="{02A4F1AF-E7CC-4609-9009-CA8E25C563C1}" type="pres">
+      <dgm:prSet presAssocID="{28A1E8E0-42EB-4803-B97C-2735C5F14043}" presName="node" presStyleLbl="node1" presStyleIdx="4" presStyleCnt="5">
+        <dgm:presLayoutVars>
+          <dgm:bulletEnabled val="1"/>
+        </dgm:presLayoutVars>
+      </dgm:prSet>
+      <dgm:spPr/>
+      <dgm:t>
+        <a:bodyPr/>
+        <a:lstStyle/>
+        <a:p>
+          <a:endParaRPr lang="es-ES"/>
+        </a:p>
+      </dgm:t>
+    </dgm:pt>
+  </dgm:ptLst>
+  <dgm:cxnLst>
+    <dgm:cxn modelId="{1928D5D1-5AF6-4385-B033-7A7370D4AE43}" type="presOf" srcId="{68DB5A46-C3FB-4B5D-9F6A-B1BB4D5DBABE}" destId="{25F99C3F-DEC8-4363-9704-4B9403989264}" srcOrd="0" destOrd="0" presId="urn:microsoft.com/office/officeart/2005/8/layout/process1"/>
+    <dgm:cxn modelId="{B96E6906-761E-4755-BC16-7DA66C72DF74}" type="presOf" srcId="{EF78D45D-874C-4182-A105-6A2FCF645678}" destId="{ED6CA448-9A95-45F0-8DD6-057E35D67E57}" srcOrd="0" destOrd="0" presId="urn:microsoft.com/office/officeart/2005/8/layout/process1"/>
+    <dgm:cxn modelId="{4E07F7EA-6810-4EA3-890F-62339E8F1C5E}" srcId="{68DB5A46-C3FB-4B5D-9F6A-B1BB4D5DBABE}" destId="{47C8160B-FF90-4EE3-B7B0-EF7B8D7C5E33}" srcOrd="2" destOrd="0" parTransId="{FA8906C1-CFF7-4379-A6C0-93E3B9C6B2F3}" sibTransId="{92581A14-838A-4169-8965-91E8148C59FA}"/>
+    <dgm:cxn modelId="{528E397E-D86C-45BE-9563-FF2134746A5F}" type="presOf" srcId="{65BB03AB-39E0-4931-8D4A-5839F53AB4AF}" destId="{44A8644B-0BE5-445A-850C-30F7335609B1}" srcOrd="0" destOrd="0" presId="urn:microsoft.com/office/officeart/2005/8/layout/process1"/>
+    <dgm:cxn modelId="{12EECE2F-06FF-44DA-99C8-5669F7BF9EF1}" type="presOf" srcId="{28A1E8E0-42EB-4803-B97C-2735C5F14043}" destId="{02A4F1AF-E7CC-4609-9009-CA8E25C563C1}" srcOrd="0" destOrd="0" presId="urn:microsoft.com/office/officeart/2005/8/layout/process1"/>
+    <dgm:cxn modelId="{8B120827-8647-4074-92C9-1FC68C04169B}" type="presOf" srcId="{D4B67960-E1B5-4C37-BB13-B9D03CCCB188}" destId="{4A7E7442-9088-4008-BC77-AE6496CCC4E4}" srcOrd="0" destOrd="0" presId="urn:microsoft.com/office/officeart/2005/8/layout/process1"/>
+    <dgm:cxn modelId="{E263BF5D-8505-4A10-9296-6A4DA9A5D8EA}" type="presOf" srcId="{247121B1-F63A-4105-9C1F-DF84C86DBEFD}" destId="{7A6315CE-89FF-4A4E-8107-480D7FAE52DB}" srcOrd="0" destOrd="0" presId="urn:microsoft.com/office/officeart/2005/8/layout/process1"/>
+    <dgm:cxn modelId="{D097C25F-8922-4AC7-86C1-8F0D6D02A451}" type="presOf" srcId="{47C8160B-FF90-4EE3-B7B0-EF7B8D7C5E33}" destId="{4AE5592F-8EEB-4E34-89F5-0ADB1257E9AF}" srcOrd="0" destOrd="0" presId="urn:microsoft.com/office/officeart/2005/8/layout/process1"/>
+    <dgm:cxn modelId="{67B8179E-5CF0-4DF4-AB43-D10E2C78B5C6}" type="presOf" srcId="{F197942D-D4B5-4187-9721-19F5D6677441}" destId="{EB585C7B-C002-441B-B1F6-6A3844042729}" srcOrd="0" destOrd="0" presId="urn:microsoft.com/office/officeart/2005/8/layout/process1"/>
+    <dgm:cxn modelId="{7FE71E5C-B236-49E8-982C-204645FAAD59}" srcId="{68DB5A46-C3FB-4B5D-9F6A-B1BB4D5DBABE}" destId="{28A1E8E0-42EB-4803-B97C-2735C5F14043}" srcOrd="4" destOrd="0" parTransId="{9F165634-B269-4C14-92D2-B7E0767E0D01}" sibTransId="{CC7556BC-9CBD-4D80-ACC2-11230048AD01}"/>
+    <dgm:cxn modelId="{A571EDFB-035B-4804-AFD2-E1E4E4B60A73}" type="presOf" srcId="{65BB03AB-39E0-4931-8D4A-5839F53AB4AF}" destId="{628DF112-EB4D-47AA-8592-DC789D494179}" srcOrd="1" destOrd="0" presId="urn:microsoft.com/office/officeart/2005/8/layout/process1"/>
+    <dgm:cxn modelId="{4A3CFD1C-2F11-45DC-8A82-99CCD014C1E3}" srcId="{68DB5A46-C3FB-4B5D-9F6A-B1BB4D5DBABE}" destId="{EF78D45D-874C-4182-A105-6A2FCF645678}" srcOrd="1" destOrd="0" parTransId="{4EB69763-3A26-4A10-A8DC-7D972F9FBD6A}" sibTransId="{0D4AEEEB-5E87-4FC8-9927-26C24CC98895}"/>
+    <dgm:cxn modelId="{6B73E977-00E1-4CD2-96E1-510EF4E6A3B2}" type="presOf" srcId="{0D4AEEEB-5E87-4FC8-9927-26C24CC98895}" destId="{31021E41-8565-4C4A-B487-9EB2E447E0D0}" srcOrd="1" destOrd="0" presId="urn:microsoft.com/office/officeart/2005/8/layout/process1"/>
+    <dgm:cxn modelId="{D152E777-1C1C-4E87-9C1A-342F73220D24}" type="presOf" srcId="{247121B1-F63A-4105-9C1F-DF84C86DBEFD}" destId="{2F55821F-8561-45B8-A921-1729D83EC6E5}" srcOrd="1" destOrd="0" presId="urn:microsoft.com/office/officeart/2005/8/layout/process1"/>
+    <dgm:cxn modelId="{25CC70A9-C4B2-4ACC-96B1-C10EC601D002}" srcId="{68DB5A46-C3FB-4B5D-9F6A-B1BB4D5DBABE}" destId="{D4B67960-E1B5-4C37-BB13-B9D03CCCB188}" srcOrd="0" destOrd="0" parTransId="{D7F8E831-0F06-4DE6-ABF1-9B270CE1860C}" sibTransId="{247121B1-F63A-4105-9C1F-DF84C86DBEFD}"/>
+    <dgm:cxn modelId="{1F8C1293-6804-4D22-82F5-4A232CD9800F}" type="presOf" srcId="{92581A14-838A-4169-8965-91E8148C59FA}" destId="{39385759-F692-4903-AE6E-91F9D3A02AB7}" srcOrd="1" destOrd="0" presId="urn:microsoft.com/office/officeart/2005/8/layout/process1"/>
+    <dgm:cxn modelId="{887EB77E-9898-4213-A929-643194031841}" type="presOf" srcId="{0D4AEEEB-5E87-4FC8-9927-26C24CC98895}" destId="{D2670E98-AFB5-464C-84F2-326935CBA8ED}" srcOrd="0" destOrd="0" presId="urn:microsoft.com/office/officeart/2005/8/layout/process1"/>
+    <dgm:cxn modelId="{521C31F8-2148-4D66-A25C-773D6D88005D}" srcId="{68DB5A46-C3FB-4B5D-9F6A-B1BB4D5DBABE}" destId="{F197942D-D4B5-4187-9721-19F5D6677441}" srcOrd="3" destOrd="0" parTransId="{AFB1A6B2-1860-40BE-9C1D-BF72086BDE7D}" sibTransId="{65BB03AB-39E0-4931-8D4A-5839F53AB4AF}"/>
+    <dgm:cxn modelId="{37673CBE-6F15-4B01-A4BB-2424325D938F}" type="presOf" srcId="{92581A14-838A-4169-8965-91E8148C59FA}" destId="{324C2C4D-3D92-446C-B1E5-E4B7E6C885E5}" srcOrd="0" destOrd="0" presId="urn:microsoft.com/office/officeart/2005/8/layout/process1"/>
+    <dgm:cxn modelId="{4124161A-682D-4F1A-9E10-871995417B5D}" type="presParOf" srcId="{25F99C3F-DEC8-4363-9704-4B9403989264}" destId="{4A7E7442-9088-4008-BC77-AE6496CCC4E4}" srcOrd="0" destOrd="0" presId="urn:microsoft.com/office/officeart/2005/8/layout/process1"/>
+    <dgm:cxn modelId="{989AC780-8FA4-4F58-A2C4-DB3DF1407BA6}" type="presParOf" srcId="{25F99C3F-DEC8-4363-9704-4B9403989264}" destId="{7A6315CE-89FF-4A4E-8107-480D7FAE52DB}" srcOrd="1" destOrd="0" presId="urn:microsoft.com/office/officeart/2005/8/layout/process1"/>
+    <dgm:cxn modelId="{A90C3FCD-6C06-49E8-9E5E-D514C513B386}" type="presParOf" srcId="{7A6315CE-89FF-4A4E-8107-480D7FAE52DB}" destId="{2F55821F-8561-45B8-A921-1729D83EC6E5}" srcOrd="0" destOrd="0" presId="urn:microsoft.com/office/officeart/2005/8/layout/process1"/>
+    <dgm:cxn modelId="{B3FE31D1-56FC-4025-9609-A8693E447D76}" type="presParOf" srcId="{25F99C3F-DEC8-4363-9704-4B9403989264}" destId="{ED6CA448-9A95-45F0-8DD6-057E35D67E57}" srcOrd="2" destOrd="0" presId="urn:microsoft.com/office/officeart/2005/8/layout/process1"/>
+    <dgm:cxn modelId="{A391D7C2-80CD-4195-9305-C9A8A1A5A414}" type="presParOf" srcId="{25F99C3F-DEC8-4363-9704-4B9403989264}" destId="{D2670E98-AFB5-464C-84F2-326935CBA8ED}" srcOrd="3" destOrd="0" presId="urn:microsoft.com/office/officeart/2005/8/layout/process1"/>
+    <dgm:cxn modelId="{60562904-7C87-4B98-823B-05D64358D91F}" type="presParOf" srcId="{D2670E98-AFB5-464C-84F2-326935CBA8ED}" destId="{31021E41-8565-4C4A-B487-9EB2E447E0D0}" srcOrd="0" destOrd="0" presId="urn:microsoft.com/office/officeart/2005/8/layout/process1"/>
+    <dgm:cxn modelId="{9F356319-6F5E-4E60-9175-0BD969F6BA83}" type="presParOf" srcId="{25F99C3F-DEC8-4363-9704-4B9403989264}" destId="{4AE5592F-8EEB-4E34-89F5-0ADB1257E9AF}" srcOrd="4" destOrd="0" presId="urn:microsoft.com/office/officeart/2005/8/layout/process1"/>
+    <dgm:cxn modelId="{9CC1E12A-752E-48B0-B5C8-FE8ED67A2761}" type="presParOf" srcId="{25F99C3F-DEC8-4363-9704-4B9403989264}" destId="{324C2C4D-3D92-446C-B1E5-E4B7E6C885E5}" srcOrd="5" destOrd="0" presId="urn:microsoft.com/office/officeart/2005/8/layout/process1"/>
+    <dgm:cxn modelId="{C3FDA078-A4FA-47FB-AB49-C77D6E1D010B}" type="presParOf" srcId="{324C2C4D-3D92-446C-B1E5-E4B7E6C885E5}" destId="{39385759-F692-4903-AE6E-91F9D3A02AB7}" srcOrd="0" destOrd="0" presId="urn:microsoft.com/office/officeart/2005/8/layout/process1"/>
+    <dgm:cxn modelId="{9BEFAFB7-EEF0-44A9-99FF-8D5F60B3688C}" type="presParOf" srcId="{25F99C3F-DEC8-4363-9704-4B9403989264}" destId="{EB585C7B-C002-441B-B1F6-6A3844042729}" srcOrd="6" destOrd="0" presId="urn:microsoft.com/office/officeart/2005/8/layout/process1"/>
+    <dgm:cxn modelId="{F820C9AD-73C0-4C07-907B-489501A45550}" type="presParOf" srcId="{25F99C3F-DEC8-4363-9704-4B9403989264}" destId="{44A8644B-0BE5-445A-850C-30F7335609B1}" srcOrd="7" destOrd="0" presId="urn:microsoft.com/office/officeart/2005/8/layout/process1"/>
+    <dgm:cxn modelId="{DF0C46BB-C9CE-4ADB-9CE3-9058CB25535D}" type="presParOf" srcId="{44A8644B-0BE5-445A-850C-30F7335609B1}" destId="{628DF112-EB4D-47AA-8592-DC789D494179}" srcOrd="0" destOrd="0" presId="urn:microsoft.com/office/officeart/2005/8/layout/process1"/>
+    <dgm:cxn modelId="{DE3CEBFD-3ED0-4357-AE5B-1675AD25D8B3}" type="presParOf" srcId="{25F99C3F-DEC8-4363-9704-4B9403989264}" destId="{02A4F1AF-E7CC-4609-9009-CA8E25C563C1}" srcOrd="8" destOrd="0" presId="urn:microsoft.com/office/officeart/2005/8/layout/process1"/>
+  </dgm:cxnLst>
+  <dgm:bg/>
+  <dgm:whole/>
+  <dgm:extLst>
+    <a:ext uri="http://schemas.microsoft.com/office/drawing/2008/diagram">
+      <dsp:dataModelExt xmlns:dsp="http://schemas.microsoft.com/office/drawing/2008/diagram" relId="rId8" minVer="http://schemas.openxmlformats.org/drawingml/2006/diagram"/>
+    </a:ext>
+    <a:ext uri="{C62137D5-CB1D-491B-B009-E17868A290BF}">
+      <dgm14:recolorImg xmlns:dgm14="http://schemas.microsoft.com/office/drawing/2010/diagram" val="1"/>
+    </a:ext>
+  </dgm:extLst>
+</dgm:dataModel>
+</file>
+
+<file path=word/diagrams/drawing1.xml><?xml version="1.0" encoding="utf-8"?>
+<dsp:drawing xmlns:dgm="http://schemas.openxmlformats.org/drawingml/2006/diagram" xmlns:dsp="http://schemas.microsoft.com/office/drawing/2008/diagram" xmlns:a="http://schemas.openxmlformats.org/drawingml/2006/main">
+  <dsp:spTree>
+    <dsp:nvGrpSpPr>
+      <dsp:cNvPr id="0" name=""/>
+      <dsp:cNvGrpSpPr/>
+    </dsp:nvGrpSpPr>
+    <dsp:grpSpPr/>
+    <dsp:sp modelId="{4A7E7442-9088-4008-BC77-AE6496CCC4E4}">
+      <dsp:nvSpPr>
+        <dsp:cNvPr id="0" name=""/>
+        <dsp:cNvSpPr/>
+      </dsp:nvSpPr>
+      <dsp:spPr>
+        <a:xfrm>
+          <a:off x="2636" y="73235"/>
+          <a:ext cx="817388" cy="490433"/>
+        </a:xfrm>
+        <a:prstGeom prst="roundRect">
+          <a:avLst>
+            <a:gd name="adj" fmla="val 10000"/>
+          </a:avLst>
+        </a:prstGeom>
+        <a:gradFill rotWithShape="0">
+          <a:gsLst>
+            <a:gs pos="0">
+              <a:schemeClr val="accent2"/>
+            </a:gs>
+            <a:gs pos="100000">
+              <a:schemeClr val="accent2"/>
+            </a:gs>
+            <a:gs pos="100000">
+              <a:schemeClr val="accent1">
+                <a:hueOff val="0"/>
+                <a:satOff val="0"/>
+                <a:lumOff val="0"/>
+                <a:alphaOff val="0"/>
+                <a:lumMod val="99000"/>
+                <a:satMod val="120000"/>
+                <a:shade val="78000"/>
+              </a:schemeClr>
+            </a:gs>
+          </a:gsLst>
+          <a:lin ang="5400000" scaled="0"/>
+        </a:gradFill>
+        <a:ln>
+          <a:noFill/>
+        </a:ln>
+        <a:effectLst>
+          <a:outerShdw blurRad="57150" dist="19050" dir="5400000" algn="ctr" rotWithShape="0">
+            <a:srgbClr val="000000">
+              <a:alpha val="63000"/>
+            </a:srgbClr>
+          </a:outerShdw>
+        </a:effectLst>
+      </dsp:spPr>
+      <dsp:style>
+        <a:lnRef idx="0">
+          <a:scrgbClr r="0" g="0" b="0"/>
+        </a:lnRef>
+        <a:fillRef idx="3">
+          <a:scrgbClr r="0" g="0" b="0"/>
+        </a:fillRef>
+        <a:effectRef idx="3">
+          <a:scrgbClr r="0" g="0" b="0"/>
+        </a:effectRef>
+        <a:fontRef idx="minor">
+          <a:schemeClr val="lt1"/>
+        </a:fontRef>
+      </dsp:style>
+      <dsp:txBody>
+        <a:bodyPr spcFirstLastPara="0" vert="horz" wrap="square" lIns="41910" tIns="41910" rIns="41910" bIns="41910" numCol="1" spcCol="1270" anchor="ctr" anchorCtr="0">
+          <a:noAutofit/>
+        </a:bodyPr>
+        <a:lstStyle/>
+        <a:p>
+          <a:pPr lvl="0" algn="ctr" defTabSz="488950">
+            <a:lnSpc>
+              <a:spcPct val="90000"/>
+            </a:lnSpc>
+            <a:spcBef>
+              <a:spcPct val="0"/>
+            </a:spcBef>
+            <a:spcAft>
+              <a:spcPct val="35000"/>
+            </a:spcAft>
+          </a:pPr>
+          <a:r>
+            <a:rPr lang="es-ES" sz="1100" kern="1200"/>
+            <a:t>Necesiades</a:t>
+          </a:r>
+        </a:p>
+      </dsp:txBody>
+      <dsp:txXfrm>
+        <a:off x="17000" y="87599"/>
+        <a:ext cx="788660" cy="461705"/>
+      </dsp:txXfrm>
+    </dsp:sp>
+    <dsp:sp modelId="{7A6315CE-89FF-4A4E-8107-480D7FAE52DB}">
+      <dsp:nvSpPr>
+        <dsp:cNvPr id="0" name=""/>
+        <dsp:cNvSpPr/>
+      </dsp:nvSpPr>
+      <dsp:spPr>
+        <a:xfrm>
+          <a:off x="901764" y="217096"/>
+          <a:ext cx="173286" cy="202712"/>
+        </a:xfrm>
+        <a:prstGeom prst="rightArrow">
+          <a:avLst>
+            <a:gd name="adj1" fmla="val 60000"/>
+            <a:gd name="adj2" fmla="val 50000"/>
+          </a:avLst>
+        </a:prstGeom>
+        <a:gradFill rotWithShape="0">
+          <a:gsLst>
+            <a:gs pos="50000">
+              <a:schemeClr val="accent5"/>
+            </a:gs>
+            <a:gs pos="100000">
+              <a:schemeClr val="accent1">
+                <a:tint val="60000"/>
+                <a:hueOff val="0"/>
+                <a:satOff val="0"/>
+                <a:lumOff val="0"/>
+                <a:alphaOff val="0"/>
+                <a:lumMod val="99000"/>
+                <a:satMod val="120000"/>
+                <a:shade val="78000"/>
+              </a:schemeClr>
+            </a:gs>
+          </a:gsLst>
+          <a:lin ang="5400000" scaled="0"/>
+        </a:gradFill>
+        <a:ln>
+          <a:noFill/>
+        </a:ln>
+        <a:effectLst>
+          <a:outerShdw blurRad="57150" dist="19050" dir="5400000" algn="ctr" rotWithShape="0">
+            <a:srgbClr val="000000">
+              <a:alpha val="63000"/>
+            </a:srgbClr>
+          </a:outerShdw>
+        </a:effectLst>
+      </dsp:spPr>
+      <dsp:style>
+        <a:lnRef idx="0">
+          <a:scrgbClr r="0" g="0" b="0"/>
+        </a:lnRef>
+        <a:fillRef idx="3">
+          <a:scrgbClr r="0" g="0" b="0"/>
+        </a:fillRef>
+        <a:effectRef idx="3">
+          <a:scrgbClr r="0" g="0" b="0"/>
+        </a:effectRef>
+        <a:fontRef idx="minor">
+          <a:schemeClr val="lt1"/>
+        </a:fontRef>
+      </dsp:style>
+      <dsp:txBody>
+        <a:bodyPr spcFirstLastPara="0" vert="horz" wrap="square" lIns="0" tIns="0" rIns="0" bIns="0" numCol="1" spcCol="1270" anchor="ctr" anchorCtr="0">
+          <a:noAutofit/>
+        </a:bodyPr>
+        <a:lstStyle/>
+        <a:p>
+          <a:pPr lvl="0" algn="ctr" defTabSz="355600">
+            <a:lnSpc>
+              <a:spcPct val="90000"/>
+            </a:lnSpc>
+            <a:spcBef>
+              <a:spcPct val="0"/>
+            </a:spcBef>
+            <a:spcAft>
+              <a:spcPct val="35000"/>
+            </a:spcAft>
+          </a:pPr>
+          <a:endParaRPr lang="es-ES" sz="800" kern="1200">
+            <a:noFill/>
+          </a:endParaRPr>
+        </a:p>
+      </dsp:txBody>
+      <dsp:txXfrm>
+        <a:off x="901764" y="257638"/>
+        <a:ext cx="121300" cy="121628"/>
+      </dsp:txXfrm>
+    </dsp:sp>
+    <dsp:sp modelId="{ED6CA448-9A95-45F0-8DD6-057E35D67E57}">
+      <dsp:nvSpPr>
+        <dsp:cNvPr id="0" name=""/>
+        <dsp:cNvSpPr/>
+      </dsp:nvSpPr>
+      <dsp:spPr>
+        <a:xfrm>
+          <a:off x="1146981" y="73235"/>
+          <a:ext cx="817388" cy="490433"/>
+        </a:xfrm>
+        <a:prstGeom prst="roundRect">
+          <a:avLst>
+            <a:gd name="adj" fmla="val 10000"/>
+          </a:avLst>
+        </a:prstGeom>
+        <a:gradFill rotWithShape="0">
+          <a:gsLst>
+            <a:gs pos="0">
+              <a:schemeClr val="accent4"/>
+            </a:gs>
+            <a:gs pos="50000">
+              <a:schemeClr val="accent4"/>
+            </a:gs>
+            <a:gs pos="100000">
+              <a:schemeClr val="accent4"/>
+            </a:gs>
+          </a:gsLst>
+          <a:lin ang="5400000" scaled="0"/>
+        </a:gradFill>
+        <a:ln>
+          <a:solidFill>
+            <a:schemeClr val="accent1"/>
+          </a:solidFill>
+        </a:ln>
+        <a:effectLst>
+          <a:outerShdw blurRad="57150" dist="19050" dir="5400000" algn="ctr" rotWithShape="0">
+            <a:srgbClr val="000000">
+              <a:alpha val="63000"/>
+            </a:srgbClr>
+          </a:outerShdw>
+        </a:effectLst>
+      </dsp:spPr>
+      <dsp:style>
+        <a:lnRef idx="0">
+          <a:scrgbClr r="0" g="0" b="0"/>
+        </a:lnRef>
+        <a:fillRef idx="3">
+          <a:scrgbClr r="0" g="0" b="0"/>
+        </a:fillRef>
+        <a:effectRef idx="3">
+          <a:scrgbClr r="0" g="0" b="0"/>
+        </a:effectRef>
+        <a:fontRef idx="minor">
+          <a:schemeClr val="lt1"/>
+        </a:fontRef>
+      </dsp:style>
+      <dsp:txBody>
+        <a:bodyPr spcFirstLastPara="0" vert="horz" wrap="square" lIns="41910" tIns="41910" rIns="41910" bIns="41910" numCol="1" spcCol="1270" anchor="ctr" anchorCtr="0">
+          <a:noAutofit/>
+        </a:bodyPr>
+        <a:lstStyle/>
+        <a:p>
+          <a:pPr lvl="0" algn="ctr" defTabSz="488950">
+            <a:lnSpc>
+              <a:spcPct val="90000"/>
+            </a:lnSpc>
+            <a:spcBef>
+              <a:spcPct val="0"/>
+            </a:spcBef>
+            <a:spcAft>
+              <a:spcPct val="35000"/>
+            </a:spcAft>
+          </a:pPr>
+          <a:r>
+            <a:rPr lang="es-ES" sz="1100" kern="1200"/>
+            <a:t>Insumo y Actividades</a:t>
+          </a:r>
+        </a:p>
+      </dsp:txBody>
+      <dsp:txXfrm>
+        <a:off x="1161345" y="87599"/>
+        <a:ext cx="788660" cy="461705"/>
+      </dsp:txXfrm>
+    </dsp:sp>
+    <dsp:sp modelId="{D2670E98-AFB5-464C-84F2-326935CBA8ED}">
+      <dsp:nvSpPr>
+        <dsp:cNvPr id="0" name=""/>
+        <dsp:cNvSpPr/>
+      </dsp:nvSpPr>
+      <dsp:spPr>
+        <a:xfrm>
+          <a:off x="2046108" y="217096"/>
+          <a:ext cx="173286" cy="202712"/>
+        </a:xfrm>
+        <a:prstGeom prst="rightArrow">
+          <a:avLst>
+            <a:gd name="adj1" fmla="val 60000"/>
+            <a:gd name="adj2" fmla="val 50000"/>
+          </a:avLst>
+        </a:prstGeom>
+        <a:gradFill rotWithShape="0">
+          <a:gsLst>
+            <a:gs pos="50000">
+              <a:schemeClr val="accent5"/>
+            </a:gs>
+            <a:gs pos="100000">
+              <a:schemeClr val="accent1">
+                <a:tint val="60000"/>
+                <a:hueOff val="0"/>
+                <a:satOff val="0"/>
+                <a:lumOff val="0"/>
+                <a:alphaOff val="0"/>
+                <a:lumMod val="99000"/>
+                <a:satMod val="120000"/>
+                <a:shade val="78000"/>
+              </a:schemeClr>
+            </a:gs>
+          </a:gsLst>
+          <a:lin ang="5400000" scaled="0"/>
+        </a:gradFill>
+        <a:ln>
+          <a:noFill/>
+        </a:ln>
+        <a:effectLst>
+          <a:outerShdw blurRad="57150" dist="19050" dir="5400000" algn="ctr" rotWithShape="0">
+            <a:srgbClr val="000000">
+              <a:alpha val="63000"/>
+            </a:srgbClr>
+          </a:outerShdw>
+        </a:effectLst>
+      </dsp:spPr>
+      <dsp:style>
+        <a:lnRef idx="0">
+          <a:scrgbClr r="0" g="0" b="0"/>
+        </a:lnRef>
+        <a:fillRef idx="3">
+          <a:scrgbClr r="0" g="0" b="0"/>
+        </a:fillRef>
+        <a:effectRef idx="3">
+          <a:scrgbClr r="0" g="0" b="0"/>
+        </a:effectRef>
+        <a:fontRef idx="minor">
+          <a:schemeClr val="lt1"/>
+        </a:fontRef>
+      </dsp:style>
+      <dsp:txBody>
+        <a:bodyPr spcFirstLastPara="0" vert="horz" wrap="square" lIns="0" tIns="0" rIns="0" bIns="0" numCol="1" spcCol="1270" anchor="ctr" anchorCtr="0">
+          <a:noAutofit/>
+        </a:bodyPr>
+        <a:lstStyle/>
+        <a:p>
+          <a:pPr lvl="0" algn="ctr" defTabSz="355600">
+            <a:lnSpc>
+              <a:spcPct val="90000"/>
+            </a:lnSpc>
+            <a:spcBef>
+              <a:spcPct val="0"/>
+            </a:spcBef>
+            <a:spcAft>
+              <a:spcPct val="35000"/>
+            </a:spcAft>
+          </a:pPr>
+          <a:endParaRPr lang="es-ES" sz="800" kern="1200"/>
+        </a:p>
+      </dsp:txBody>
+      <dsp:txXfrm>
+        <a:off x="2046108" y="257638"/>
+        <a:ext cx="121300" cy="121628"/>
+      </dsp:txXfrm>
+    </dsp:sp>
+    <dsp:sp modelId="{4AE5592F-8EEB-4E34-89F5-0ADB1257E9AF}">
+      <dsp:nvSpPr>
+        <dsp:cNvPr id="0" name=""/>
+        <dsp:cNvSpPr/>
+      </dsp:nvSpPr>
+      <dsp:spPr>
+        <a:xfrm>
+          <a:off x="2291325" y="73235"/>
+          <a:ext cx="817388" cy="490433"/>
+        </a:xfrm>
+        <a:prstGeom prst="roundRect">
+          <a:avLst>
+            <a:gd name="adj" fmla="val 10000"/>
+          </a:avLst>
+        </a:prstGeom>
+        <a:gradFill rotWithShape="0">
+          <a:gsLst>
+            <a:gs pos="0">
+              <a:schemeClr val="accent4"/>
+            </a:gs>
+            <a:gs pos="50000">
+              <a:schemeClr val="accent4"/>
+            </a:gs>
+            <a:gs pos="100000">
+              <a:schemeClr val="accent4"/>
+            </a:gs>
+          </a:gsLst>
+          <a:lin ang="5400000" scaled="0"/>
+        </a:gradFill>
+        <a:ln>
+          <a:noFill/>
+        </a:ln>
+        <a:effectLst>
+          <a:outerShdw blurRad="57150" dist="19050" dir="5400000" algn="ctr" rotWithShape="0">
+            <a:srgbClr val="000000">
+              <a:alpha val="63000"/>
+            </a:srgbClr>
+          </a:outerShdw>
+        </a:effectLst>
+      </dsp:spPr>
+      <dsp:style>
+        <a:lnRef idx="0">
+          <a:scrgbClr r="0" g="0" b="0"/>
+        </a:lnRef>
+        <a:fillRef idx="3">
+          <a:scrgbClr r="0" g="0" b="0"/>
+        </a:fillRef>
+        <a:effectRef idx="3">
+          <a:scrgbClr r="0" g="0" b="0"/>
+        </a:effectRef>
+        <a:fontRef idx="minor">
+          <a:schemeClr val="lt1"/>
+        </a:fontRef>
+      </dsp:style>
+      <dsp:txBody>
+        <a:bodyPr spcFirstLastPara="0" vert="horz" wrap="square" lIns="41910" tIns="41910" rIns="41910" bIns="41910" numCol="1" spcCol="1270" anchor="ctr" anchorCtr="0">
+          <a:noAutofit/>
+        </a:bodyPr>
+        <a:lstStyle/>
+        <a:p>
+          <a:pPr lvl="0" algn="ctr" defTabSz="488950">
+            <a:lnSpc>
+              <a:spcPct val="90000"/>
+            </a:lnSpc>
+            <a:spcBef>
+              <a:spcPct val="0"/>
+            </a:spcBef>
+            <a:spcAft>
+              <a:spcPct val="35000"/>
+            </a:spcAft>
+          </a:pPr>
+          <a:r>
+            <a:rPr lang="es-ES" sz="1100" kern="1200"/>
+            <a:t>Productos</a:t>
+          </a:r>
+        </a:p>
+      </dsp:txBody>
+      <dsp:txXfrm>
+        <a:off x="2305689" y="87599"/>
+        <a:ext cx="788660" cy="461705"/>
+      </dsp:txXfrm>
+    </dsp:sp>
+    <dsp:sp modelId="{324C2C4D-3D92-446C-B1E5-E4B7E6C885E5}">
+      <dsp:nvSpPr>
+        <dsp:cNvPr id="0" name=""/>
+        <dsp:cNvSpPr/>
+      </dsp:nvSpPr>
+      <dsp:spPr>
+        <a:xfrm>
+          <a:off x="3190453" y="217096"/>
+          <a:ext cx="173286" cy="202712"/>
+        </a:xfrm>
+        <a:prstGeom prst="rightArrow">
+          <a:avLst>
+            <a:gd name="adj1" fmla="val 60000"/>
+            <a:gd name="adj2" fmla="val 50000"/>
+          </a:avLst>
+        </a:prstGeom>
+        <a:gradFill rotWithShape="0">
+          <a:gsLst>
+            <a:gs pos="50000">
+              <a:schemeClr val="accent5"/>
+            </a:gs>
+            <a:gs pos="100000">
+              <a:schemeClr val="accent1">
+                <a:tint val="60000"/>
+                <a:hueOff val="0"/>
+                <a:satOff val="0"/>
+                <a:lumOff val="0"/>
+                <a:alphaOff val="0"/>
+                <a:lumMod val="99000"/>
+                <a:satMod val="120000"/>
+                <a:shade val="78000"/>
+              </a:schemeClr>
+            </a:gs>
+          </a:gsLst>
+          <a:lin ang="5400000" scaled="0"/>
+        </a:gradFill>
+        <a:ln>
+          <a:noFill/>
+        </a:ln>
+        <a:effectLst>
+          <a:outerShdw blurRad="57150" dist="19050" dir="5400000" algn="ctr" rotWithShape="0">
+            <a:srgbClr val="000000">
+              <a:alpha val="63000"/>
+            </a:srgbClr>
+          </a:outerShdw>
+        </a:effectLst>
+      </dsp:spPr>
+      <dsp:style>
+        <a:lnRef idx="0">
+          <a:scrgbClr r="0" g="0" b="0"/>
+        </a:lnRef>
+        <a:fillRef idx="3">
+          <a:scrgbClr r="0" g="0" b="0"/>
+        </a:fillRef>
+        <a:effectRef idx="3">
+          <a:scrgbClr r="0" g="0" b="0"/>
+        </a:effectRef>
+        <a:fontRef idx="minor">
+          <a:schemeClr val="lt1"/>
+        </a:fontRef>
+      </dsp:style>
+      <dsp:txBody>
+        <a:bodyPr spcFirstLastPara="0" vert="horz" wrap="square" lIns="0" tIns="0" rIns="0" bIns="0" numCol="1" spcCol="1270" anchor="ctr" anchorCtr="0">
+          <a:noAutofit/>
+        </a:bodyPr>
+        <a:lstStyle/>
+        <a:p>
+          <a:pPr lvl="0" algn="ctr" defTabSz="355600">
+            <a:lnSpc>
+              <a:spcPct val="90000"/>
+            </a:lnSpc>
+            <a:spcBef>
+              <a:spcPct val="0"/>
+            </a:spcBef>
+            <a:spcAft>
+              <a:spcPct val="35000"/>
+            </a:spcAft>
+          </a:pPr>
+          <a:endParaRPr lang="es-ES" sz="800" kern="1200"/>
+        </a:p>
+      </dsp:txBody>
+      <dsp:txXfrm>
+        <a:off x="3190453" y="257638"/>
+        <a:ext cx="121300" cy="121628"/>
+      </dsp:txXfrm>
+    </dsp:sp>
+    <dsp:sp modelId="{EB585C7B-C002-441B-B1F6-6A3844042729}">
+      <dsp:nvSpPr>
+        <dsp:cNvPr id="0" name=""/>
+        <dsp:cNvSpPr/>
+      </dsp:nvSpPr>
+      <dsp:spPr>
+        <a:xfrm>
+          <a:off x="3435669" y="73235"/>
+          <a:ext cx="817388" cy="490433"/>
+        </a:xfrm>
+        <a:prstGeom prst="roundRect">
+          <a:avLst>
+            <a:gd name="adj" fmla="val 10000"/>
+          </a:avLst>
+        </a:prstGeom>
+        <a:gradFill rotWithShape="0">
+          <a:gsLst>
+            <a:gs pos="0">
+              <a:schemeClr val="accent4"/>
+            </a:gs>
+            <a:gs pos="50000">
+              <a:schemeClr val="accent4"/>
+            </a:gs>
+            <a:gs pos="100000">
+              <a:schemeClr val="accent4"/>
+            </a:gs>
+          </a:gsLst>
+          <a:lin ang="5400000" scaled="0"/>
+        </a:gradFill>
+        <a:ln>
+          <a:noFill/>
+        </a:ln>
+        <a:effectLst>
+          <a:outerShdw blurRad="57150" dist="19050" dir="5400000" algn="ctr" rotWithShape="0">
+            <a:srgbClr val="000000">
+              <a:alpha val="63000"/>
+            </a:srgbClr>
+          </a:outerShdw>
+        </a:effectLst>
+      </dsp:spPr>
+      <dsp:style>
+        <a:lnRef idx="0">
+          <a:scrgbClr r="0" g="0" b="0"/>
+        </a:lnRef>
+        <a:fillRef idx="3">
+          <a:scrgbClr r="0" g="0" b="0"/>
+        </a:fillRef>
+        <a:effectRef idx="3">
+          <a:scrgbClr r="0" g="0" b="0"/>
+        </a:effectRef>
+        <a:fontRef idx="minor">
+          <a:schemeClr val="lt1"/>
+        </a:fontRef>
+      </dsp:style>
+      <dsp:txBody>
+        <a:bodyPr spcFirstLastPara="0" vert="horz" wrap="square" lIns="41910" tIns="41910" rIns="41910" bIns="41910" numCol="1" spcCol="1270" anchor="ctr" anchorCtr="0">
+          <a:noAutofit/>
+        </a:bodyPr>
+        <a:lstStyle/>
+        <a:p>
+          <a:pPr lvl="0" algn="ctr" defTabSz="488950">
+            <a:lnSpc>
+              <a:spcPct val="90000"/>
+            </a:lnSpc>
+            <a:spcBef>
+              <a:spcPct val="0"/>
+            </a:spcBef>
+            <a:spcAft>
+              <a:spcPct val="35000"/>
+            </a:spcAft>
+          </a:pPr>
+          <a:r>
+            <a:rPr lang="es-ES" sz="1100" kern="1200"/>
+            <a:t>Resultados Intermedios</a:t>
+          </a:r>
+        </a:p>
+      </dsp:txBody>
+      <dsp:txXfrm>
+        <a:off x="3450033" y="87599"/>
+        <a:ext cx="788660" cy="461705"/>
+      </dsp:txXfrm>
+    </dsp:sp>
+    <dsp:sp modelId="{44A8644B-0BE5-445A-850C-30F7335609B1}">
+      <dsp:nvSpPr>
+        <dsp:cNvPr id="0" name=""/>
+        <dsp:cNvSpPr/>
+      </dsp:nvSpPr>
+      <dsp:spPr>
+        <a:xfrm>
+          <a:off x="4334797" y="217096"/>
+          <a:ext cx="173286" cy="202712"/>
+        </a:xfrm>
+        <a:prstGeom prst="rightArrow">
+          <a:avLst>
+            <a:gd name="adj1" fmla="val 60000"/>
+            <a:gd name="adj2" fmla="val 50000"/>
+          </a:avLst>
+        </a:prstGeom>
+        <a:gradFill rotWithShape="0">
+          <a:gsLst>
+            <a:gs pos="50000">
+              <a:schemeClr val="accent5"/>
+            </a:gs>
+            <a:gs pos="100000">
+              <a:schemeClr val="accent1">
+                <a:tint val="60000"/>
+                <a:hueOff val="0"/>
+                <a:satOff val="0"/>
+                <a:lumOff val="0"/>
+                <a:alphaOff val="0"/>
+                <a:lumMod val="99000"/>
+                <a:satMod val="120000"/>
+                <a:shade val="78000"/>
+              </a:schemeClr>
+            </a:gs>
+          </a:gsLst>
+          <a:lin ang="5400000" scaled="0"/>
+        </a:gradFill>
+        <a:ln>
+          <a:noFill/>
+        </a:ln>
+        <a:effectLst>
+          <a:outerShdw blurRad="57150" dist="19050" dir="5400000" algn="ctr" rotWithShape="0">
+            <a:srgbClr val="000000">
+              <a:alpha val="63000"/>
+            </a:srgbClr>
+          </a:outerShdw>
+        </a:effectLst>
+      </dsp:spPr>
+      <dsp:style>
+        <a:lnRef idx="0">
+          <a:scrgbClr r="0" g="0" b="0"/>
+        </a:lnRef>
+        <a:fillRef idx="3">
+          <a:scrgbClr r="0" g="0" b="0"/>
+        </a:fillRef>
+        <a:effectRef idx="3">
+          <a:scrgbClr r="0" g="0" b="0"/>
+        </a:effectRef>
+        <a:fontRef idx="minor">
+          <a:schemeClr val="lt1"/>
+        </a:fontRef>
+      </dsp:style>
+      <dsp:txBody>
+        <a:bodyPr spcFirstLastPara="0" vert="horz" wrap="square" lIns="0" tIns="0" rIns="0" bIns="0" numCol="1" spcCol="1270" anchor="ctr" anchorCtr="0">
+          <a:noAutofit/>
+        </a:bodyPr>
+        <a:lstStyle/>
+        <a:p>
+          <a:pPr lvl="0" algn="ctr" defTabSz="355600">
+            <a:lnSpc>
+              <a:spcPct val="90000"/>
+            </a:lnSpc>
+            <a:spcBef>
+              <a:spcPct val="0"/>
+            </a:spcBef>
+            <a:spcAft>
+              <a:spcPct val="35000"/>
+            </a:spcAft>
+          </a:pPr>
+          <a:endParaRPr lang="es-ES" sz="800" kern="1200"/>
+        </a:p>
+      </dsp:txBody>
+      <dsp:txXfrm>
+        <a:off x="4334797" y="257638"/>
+        <a:ext cx="121300" cy="121628"/>
+      </dsp:txXfrm>
+    </dsp:sp>
+    <dsp:sp modelId="{02A4F1AF-E7CC-4609-9009-CA8E25C563C1}">
+      <dsp:nvSpPr>
+        <dsp:cNvPr id="0" name=""/>
+        <dsp:cNvSpPr/>
+      </dsp:nvSpPr>
+      <dsp:spPr>
+        <a:xfrm>
+          <a:off x="4580014" y="73235"/>
+          <a:ext cx="817388" cy="490433"/>
+        </a:xfrm>
+        <a:prstGeom prst="roundRect">
+          <a:avLst>
+            <a:gd name="adj" fmla="val 10000"/>
+          </a:avLst>
+        </a:prstGeom>
+        <a:gradFill rotWithShape="0">
+          <a:gsLst>
+            <a:gs pos="0">
+              <a:schemeClr val="accent2"/>
+            </a:gs>
+            <a:gs pos="50000">
+              <a:schemeClr val="accent2"/>
+            </a:gs>
+            <a:gs pos="100000">
+              <a:schemeClr val="accent2"/>
+            </a:gs>
+          </a:gsLst>
+          <a:lin ang="5400000" scaled="0"/>
+        </a:gradFill>
+        <a:ln>
+          <a:noFill/>
+        </a:ln>
+        <a:effectLst>
+          <a:outerShdw blurRad="57150" dist="19050" dir="5400000" algn="ctr" rotWithShape="0">
+            <a:srgbClr val="000000">
+              <a:alpha val="63000"/>
+            </a:srgbClr>
+          </a:outerShdw>
+        </a:effectLst>
+      </dsp:spPr>
+      <dsp:style>
+        <a:lnRef idx="0">
+          <a:scrgbClr r="0" g="0" b="0"/>
+        </a:lnRef>
+        <a:fillRef idx="3">
+          <a:scrgbClr r="0" g="0" b="0"/>
+        </a:fillRef>
+        <a:effectRef idx="3">
+          <a:scrgbClr r="0" g="0" b="0"/>
+        </a:effectRef>
+        <a:fontRef idx="minor">
+          <a:schemeClr val="lt1"/>
+        </a:fontRef>
+      </dsp:style>
+      <dsp:txBody>
+        <a:bodyPr spcFirstLastPara="0" vert="horz" wrap="square" lIns="41910" tIns="41910" rIns="41910" bIns="41910" numCol="1" spcCol="1270" anchor="ctr" anchorCtr="0">
+          <a:noAutofit/>
+        </a:bodyPr>
+        <a:lstStyle/>
+        <a:p>
+          <a:pPr lvl="0" algn="ctr" defTabSz="488950">
+            <a:lnSpc>
+              <a:spcPct val="90000"/>
+            </a:lnSpc>
+            <a:spcBef>
+              <a:spcPct val="0"/>
+            </a:spcBef>
+            <a:spcAft>
+              <a:spcPct val="35000"/>
+            </a:spcAft>
+          </a:pPr>
+          <a:r>
+            <a:rPr lang="es-ES" sz="1100" kern="1200"/>
+            <a:t>Impacto</a:t>
+          </a:r>
+        </a:p>
+      </dsp:txBody>
+      <dsp:txXfrm>
+        <a:off x="4594378" y="87599"/>
+        <a:ext cx="788660" cy="461705"/>
+      </dsp:txXfrm>
+    </dsp:sp>
+  </dsp:spTree>
+</dsp:drawing>
+</file>
+
+<file path=word/diagrams/layout1.xml><?xml version="1.0" encoding="utf-8"?>
+<dgm:layoutDef xmlns:dgm="http://schemas.openxmlformats.org/drawingml/2006/diagram" xmlns:a="http://schemas.openxmlformats.org/drawingml/2006/main" uniqueId="urn:microsoft.com/office/officeart/2005/8/layout/process1">
+  <dgm:title val=""/>
+  <dgm:desc val=""/>
+  <dgm:catLst>
+    <dgm:cat type="process" pri="1000"/>
+    <dgm:cat type="convert" pri="15000"/>
+  </dgm:catLst>
+  <dgm:sampData useDef="1">
+    <dgm:dataModel>
+      <dgm:ptLst/>
+      <dgm:bg/>
+      <dgm:whole/>
+    </dgm:dataModel>
+  </dgm:sampData>
+  <dgm:styleData>
+    <dgm:dataModel>
+      <dgm:ptLst>
+        <dgm:pt modelId="0" type="doc"/>
+        <dgm:pt modelId="1"/>
+        <dgm:pt modelId="2"/>
+      </dgm:ptLst>
+      <dgm:cxnLst>
+        <dgm:cxn modelId="3" srcId="0" destId="1" srcOrd="0" destOrd="0"/>
+        <dgm:cxn modelId="4" srcId="0" destId="2" srcOrd="1" destOrd="0"/>
+      </dgm:cxnLst>
+      <dgm:bg/>
+      <dgm:whole/>
+    </dgm:dataModel>
+  </dgm:styleData>
+  <dgm:clrData>
+    <dgm:dataModel>
+      <dgm:ptLst>
+        <dgm:pt modelId="0" type="doc"/>
+        <dgm:pt modelId="1"/>
+        <dgm:pt modelId="2"/>
+        <dgm:pt modelId="3"/>
+        <dgm:pt modelId="4"/>
+      </dgm:ptLst>
+      <dgm:cxnLst>
+        <dgm:cxn modelId="5" srcId="0" destId="1" srcOrd="0" destOrd="0"/>
+        <dgm:cxn modelId="6" srcId="0" destId="2" srcOrd="1" destOrd="0"/>
+        <dgm:cxn modelId="7" srcId="0" destId="3" srcOrd="2" destOrd="0"/>
+        <dgm:cxn modelId="8" srcId="0" destId="4" srcOrd="3" destOrd="0"/>
+      </dgm:cxnLst>
+      <dgm:bg/>
+      <dgm:whole/>
+    </dgm:dataModel>
+  </dgm:clrData>
+  <dgm:layoutNode name="Name0">
+    <dgm:varLst>
+      <dgm:dir/>
+      <dgm:resizeHandles val="exact"/>
+    </dgm:varLst>
+    <dgm:choose name="Name1">
+      <dgm:if name="Name2" func="var" arg="dir" op="equ" val="norm">
+        <dgm:alg type="lin"/>
+      </dgm:if>
+      <dgm:else name="Name3">
+        <dgm:alg type="lin">
+          <dgm:param type="linDir" val="fromR"/>
+        </dgm:alg>
+      </dgm:else>
+    </dgm:choose>
+    <dgm:shape xmlns:r="http://schemas.openxmlformats.org/officeDocument/2006/relationships" r:blip="">
+      <dgm:adjLst/>
+    </dgm:shape>
+    <dgm:presOf/>
+    <dgm:constrLst>
+      <dgm:constr type="w" for="ch" ptType="node" refType="w"/>
+      <dgm:constr type="h" for="ch" ptType="node" op="equ"/>
+      <dgm:constr type="primFontSz" for="ch" ptType="node" op="equ" val="65"/>
+      <dgm:constr type="w" for="ch" ptType="sibTrans" refType="w" refFor="ch" refPtType="node" op="equ" fact="0.4"/>
+      <dgm:constr type="h" for="ch" ptType="sibTrans" op="equ"/>
+      <dgm:constr type="primFontSz" for="des" forName="connectorText" op="equ" val="55"/>
+      <dgm:constr type="primFontSz" for="des" forName="connectorText" refType="primFontSz" refFor="ch" refPtType="node" op="lte" fact="0.8"/>
+    </dgm:constrLst>
+    <dgm:ruleLst/>
+    <dgm:forEach name="nodesForEach" axis="ch" ptType="node">
+      <dgm:layoutNode name="node">
+        <dgm:varLst>
+          <dgm:bulletEnabled val="1"/>
+        </dgm:varLst>
+        <dgm:alg type="tx"/>
+        <dgm:shape xmlns:r="http://schemas.openxmlformats.org/officeDocument/2006/relationships" type="roundRect" r:blip="">
+          <dgm:adjLst>
+            <dgm:adj idx="1" val="0.1"/>
+          </dgm:adjLst>
+        </dgm:shape>
+        <dgm:presOf axis="desOrSelf" ptType="node"/>
+        <dgm:constrLst>
+          <dgm:constr type="h" refType="w" fact="0.6"/>
+          <dgm:constr type="tMarg" refType="primFontSz" fact="0.3"/>
+          <dgm:constr type="bMarg" refType="primFontSz" fact="0.3"/>
+          <dgm:constr type="lMarg" refType="primFontSz" fact="0.3"/>
+          <dgm:constr type="rMarg" refType="primFontSz" fact="0.3"/>
+        </dgm:constrLst>
+        <dgm:ruleLst>
+          <dgm:rule type="primFontSz" val="18" fact="NaN" max="NaN"/>
+          <dgm:rule type="h" val="NaN" fact="1.5" max="NaN"/>
+          <dgm:rule type="primFontSz" val="5" fact="NaN" max="NaN"/>
+          <dgm:rule type="h" val="INF" fact="NaN" max="NaN"/>
+        </dgm:ruleLst>
+      </dgm:layoutNode>
+      <dgm:forEach name="sibTransForEach" axis="followSib" ptType="sibTrans" cnt="1">
+        <dgm:layoutNode name="sibTrans">
+          <dgm:alg type="conn">
+            <dgm:param type="begPts" val="auto"/>
+            <dgm:param type="endPts" val="auto"/>
+          </dgm:alg>
+          <dgm:shape xmlns:r="http://schemas.openxmlformats.org/officeDocument/2006/relationships" type="conn" r:blip="">
+            <dgm:adjLst/>
+          </dgm:shape>
+          <dgm:presOf axis="self"/>
+          <dgm:constrLst>
+            <dgm:constr type="h" refType="w" fact="0.62"/>
+            <dgm:constr type="connDist"/>
+            <dgm:constr type="begPad" refType="connDist" fact="0.25"/>
+            <dgm:constr type="endPad" refType="connDist" fact="0.22"/>
+          </dgm:constrLst>
+          <dgm:ruleLst/>
+          <dgm:layoutNode name="connectorText">
+            <dgm:alg type="tx">
+              <dgm:param type="autoTxRot" val="grav"/>
+            </dgm:alg>
+            <dgm:shape xmlns:r="http://schemas.openxmlformats.org/officeDocument/2006/relationships" type="conn" r:blip="" hideGeom="1">
+              <dgm:adjLst/>
+            </dgm:shape>
+            <dgm:presOf axis="self"/>
+            <dgm:constrLst>
+              <dgm:constr type="lMarg"/>
+              <dgm:constr type="rMarg"/>
+              <dgm:constr type="tMarg"/>
+              <dgm:constr type="bMarg"/>
+            </dgm:constrLst>
+            <dgm:ruleLst>
+              <dgm:rule type="primFontSz" val="5" fact="NaN" max="NaN"/>
+            </dgm:ruleLst>
+          </dgm:layoutNode>
+        </dgm:layoutNode>
+      </dgm:forEach>
+    </dgm:forEach>
+  </dgm:layoutNode>
+</dgm:layoutDef>
+</file>
+
+<file path=word/diagrams/quickStyle1.xml><?xml version="1.0" encoding="utf-8"?>
+<dgm:styleDef xmlns:dgm="http://schemas.openxmlformats.org/drawingml/2006/diagram" xmlns:a="http://schemas.openxmlformats.org/drawingml/2006/main" uniqueId="urn:microsoft.com/office/officeart/2005/8/quickstyle/simple5">
+  <dgm:title val=""/>
+  <dgm:desc val=""/>
+  <dgm:catLst>
+    <dgm:cat type="simple" pri="10500"/>
+  </dgm:catLst>
+  <dgm:scene3d>
+    <a:camera prst="orthographicFront"/>
+    <a:lightRig rig="threePt" dir="t"/>
+  </dgm:scene3d>
+  <dgm:styleLbl name="node0">
+    <dgm:scene3d>
+      <a:camera prst="orthographicFront"/>
+      <a:lightRig rig="threePt" dir="t"/>
+    </dgm:scene3d>
+    <dgm:sp3d/>
+    <dgm:txPr/>
+    <dgm:style>
+      <a:lnRef idx="0">
+        <a:scrgbClr r="0" g="0" b="0"/>
+      </a:lnRef>
+      <a:fillRef idx="3">
+        <a:scrgbClr r="0" g="0" b="0"/>
+      </a:fillRef>
+      <a:effectRef idx="3">
+        <a:scrgbClr r="0" g="0" b="0"/>
+      </a:effectRef>
+      <a:fontRef idx="minor">
+        <a:schemeClr val="lt1"/>
+      </a:fontRef>
+    </dgm:style>
+  </dgm:styleLbl>
+  <dgm:styleLbl name="lnNode1">
+    <dgm:scene3d>
+      <a:camera prst="orthographicFront"/>
+      <a:lightRig rig="threePt" dir="t"/>
+    </dgm:scene3d>
+    <dgm:sp3d/>
+    <dgm:txPr/>
+    <dgm:style>
+      <a:lnRef idx="0">
+        <a:scrgbClr r="0" g="0" b="0"/>
+      </a:lnRef>
+      <a:fillRef idx="3">
+        <a:scrgbClr r="0" g="0" b="0"/>
+      </a:fillRef>
+      <a:effectRef idx="3">
+        <a:scrgbClr r="0" g="0" b="0"/>
+      </a:effectRef>
+      <a:fontRef idx="minor">
+        <a:schemeClr val="lt1"/>
+      </a:fontRef>
+    </dgm:style>
+  </dgm:styleLbl>
+  <dgm:styleLbl name="vennNode1">
+    <dgm:scene3d>
+      <a:camera prst="orthographicFront"/>
+      <a:lightRig rig="threePt" dir="t"/>
+    </dgm:scene3d>
+    <dgm:sp3d/>
+    <dgm:txPr/>
+    <dgm:style>
+      <a:lnRef idx="0">
+        <a:scrgbClr r="0" g="0" b="0"/>
+      </a:lnRef>
+      <a:fillRef idx="3">
+        <a:scrgbClr r="0" g="0" b="0"/>
+      </a:fillRef>
+      <a:effectRef idx="3">
+        <a:scrgbClr r="0" g="0" b="0"/>
+      </a:effectRef>
+      <a:fontRef idx="minor">
+        <a:schemeClr val="tx1"/>
+      </a:fontRef>
+    </dgm:style>
+  </dgm:styleLbl>
+  <dgm:styleLbl name="alignNode1">
+    <dgm:scene3d>
+      <a:camera prst="orthographicFront"/>
+      <a:lightRig rig="threePt" dir="t"/>
+    </dgm:scene3d>
+    <dgm:sp3d/>
+    <dgm:txPr/>
+    <dgm:style>
+      <a:lnRef idx="1">
+        <a:scrgbClr r="0" g="0" b="0"/>
+      </a:lnRef>
+      <a:fillRef idx="3">
+        <a:scrgbClr r="0" g="0" b="0"/>
+      </a:fillRef>
+      <a:effectRef idx="3">
+        <a:scrgbClr r="0" g="0" b="0"/>
+      </a:effectRef>
+      <a:fontRef idx="minor">
+        <a:schemeClr val="lt1"/>
+      </a:fontRef>
+    </dgm:style>
+  </dgm:styleLbl>
+  <dgm:styleLbl name="node1">
+    <dgm:scene3d>
+      <a:camera prst="orthographicFront"/>
+      <a:lightRig rig="threePt" dir="t"/>
+    </dgm:scene3d>
+    <dgm:sp3d/>
+    <dgm:txPr/>
+    <dgm:style>
+      <a:lnRef idx="0">
+        <a:scrgbClr r="0" g="0" b="0"/>
+      </a:lnRef>
+      <a:fillRef idx="3">
+        <a:scrgbClr r="0" g="0" b="0"/>
+      </a:fillRef>
+      <a:effectRef idx="3">
+        <a:scrgbClr r="0" g="0" b="0"/>
+      </a:effectRef>
+      <a:fontRef idx="minor">
+        <a:schemeClr val="lt1"/>
+      </a:fontRef>
+    </dgm:style>
+  </dgm:styleLbl>
+  <dgm:styleLbl name="node2">
+    <dgm:scene3d>
+      <a:camera prst="orthographicFront"/>
+      <a:lightRig rig="threePt" dir="t"/>
+    </dgm:scene3d>
+    <dgm:sp3d/>
+    <dgm:txPr/>
+    <dgm:style>
+      <a:lnRef idx="0">
+        <a:scrgbClr r="0" g="0" b="0"/>
+      </a:lnRef>
+      <a:fillRef idx="3">
+        <a:scrgbClr r="0" g="0" b="0"/>
+      </a:fillRef>
+      <a:effectRef idx="3">
+        <a:scrgbClr r="0" g="0" b="0"/>
+      </a:effectRef>
+      <a:fontRef idx="minor">
+        <a:schemeClr val="lt1"/>
+      </a:fontRef>
+    </dgm:style>
+  </dgm:styleLbl>
+  <dgm:styleLbl name="node3">
+    <dgm:scene3d>
+      <a:camera prst="orthographicFront"/>
+      <a:lightRig rig="threePt" dir="t"/>
+    </dgm:scene3d>
+    <dgm:sp3d/>
+    <dgm:txPr/>
+    <dgm:style>
+      <a:lnRef idx="0">
+        <a:scrgbClr r="0" g="0" b="0"/>
+      </a:lnRef>
+      <a:fillRef idx="3">
+        <a:scrgbClr r="0" g="0" b="0"/>
+      </a:fillRef>
+      <a:effectRef idx="3">
+        <a:scrgbClr r="0" g="0" b="0"/>
+      </a:effectRef>
+      <a:fontRef idx="minor">
+        <a:schemeClr val="lt1"/>
+      </a:fontRef>
+    </dgm:style>
+  </dgm:styleLbl>
+  <dgm:styleLbl name="node4">
+    <dgm:scene3d>
+      <a:camera prst="orthographicFront"/>
+      <a:lightRig rig="threePt" dir="t"/>
+    </dgm:scene3d>
+    <dgm:sp3d/>
+    <dgm:txPr/>
+    <dgm:style>
+      <a:lnRef idx="0">
+        <a:scrgbClr r="0" g="0" b="0"/>
+      </a:lnRef>
+      <a:fillRef idx="3">
+        <a:scrgbClr r="0" g="0" b="0"/>
+      </a:fillRef>
+      <a:effectRef idx="3">
+        <a:scrgbClr r="0" g="0" b="0"/>
+      </a:effectRef>
+      <a:fontRef idx="minor">
+        <a:schemeClr val="lt1"/>
+      </a:fontRef>
+    </dgm:style>
+  </dgm:styleLbl>
+  <dgm:styleLbl name="fgImgPlace1">
+    <dgm:scene3d>
+      <a:camera prst="orthographicFront"/>
+      <a:lightRig rig="threePt" dir="t"/>
+    </dgm:scene3d>
+    <dgm:sp3d/>
+    <dgm:txPr/>
+    <dgm:style>
+      <a:lnRef idx="0">
+        <a:scrgbClr r="0" g="0" b="0"/>
+      </a:lnRef>
+      <a:fillRef idx="1">
+        <a:scrgbClr r="0" g="0" b="0"/>
+      </a:fillRef>
+      <a:effectRef idx="3">
+        <a:scrgbClr r="0" g="0" b="0"/>
+      </a:effectRef>
+      <a:fontRef idx="minor"/>
+    </dgm:style>
+  </dgm:styleLbl>
+  <dgm:styleLbl name="alignImgPlace1">
+    <dgm:scene3d>
+      <a:camera prst="orthographicFront"/>
+      <a:lightRig rig="threePt" dir="t"/>
+    </dgm:scene3d>
+    <dgm:sp3d/>
+    <dgm:txPr/>
+    <dgm:style>
+      <a:lnRef idx="0">
+        <a:scrgbClr r="0" g="0" b="0"/>
+      </a:lnRef>
+      <a:fillRef idx="1">
+        <a:scrgbClr r="0" g="0" b="0"/>
+      </a:fillRef>
+      <a:effectRef idx="3">
+        <a:scrgbClr r="0" g="0" b="0"/>
+      </a:effectRef>
+      <a:fontRef idx="minor"/>
+    </dgm:style>
+  </dgm:styleLbl>
+  <dgm:styleLbl name="bgImgPlace1">
+    <dgm:scene3d>
+      <a:camera prst="orthographicFront"/>
+      <a:lightRig rig="threePt" dir="t"/>
+    </dgm:scene3d>
+    <dgm:sp3d/>
+    <dgm:txPr/>
+    <dgm:style>
+      <a:lnRef idx="0">
+        <a:scrgbClr r="0" g="0" b="0"/>
+      </a:lnRef>
+      <a:fillRef idx="1">
+        <a:scrgbClr r="0" g="0" b="0"/>
+      </a:fillRef>
+      <a:effectRef idx="3">
+        <a:scrgbClr r="0" g="0" b="0"/>
+      </a:effectRef>
+      <a:fontRef idx="minor"/>
+    </dgm:style>
+  </dgm:styleLbl>
+  <dgm:styleLbl name="sibTrans2D1">
+    <dgm:scene3d>
+      <a:camera prst="orthographicFront"/>
+      <a:lightRig rig="threePt" dir="t"/>
+    </dgm:scene3d>
+    <dgm:sp3d/>
+    <dgm:txPr/>
+    <dgm:style>
+      <a:lnRef idx="0">
+        <a:scrgbClr r="0" g="0" b="0"/>
+      </a:lnRef>
+      <a:fillRef idx="3">
+        <a:scrgbClr r="0" g="0" b="0"/>
+      </a:fillRef>
+      <a:effectRef idx="3">
+        <a:scrgbClr r="0" g="0" b="0"/>
+      </a:effectRef>
+      <a:fontRef idx="minor">
+        <a:schemeClr val="lt1"/>
+      </a:fontRef>
+    </dgm:style>
+  </dgm:styleLbl>
+  <dgm:styleLbl name="fgSibTrans2D1">
+    <dgm:scene3d>
+      <a:camera prst="orthographicFront"/>
+      <a:lightRig rig="threePt" dir="t"/>
+    </dgm:scene3d>
+    <dgm:sp3d/>
+    <dgm:txPr/>
+    <dgm:style>
+      <a:lnRef idx="0">
+        <a:scrgbClr r="0" g="0" b="0"/>
+      </a:lnRef>
+      <a:fillRef idx="3">
+        <a:scrgbClr r="0" g="0" b="0"/>
+      </a:fillRef>
+      <a:effectRef idx="3">
+        <a:scrgbClr r="0" g="0" b="0"/>
+      </a:effectRef>
+      <a:fontRef idx="minor">
+        <a:schemeClr val="lt1"/>
+      </a:fontRef>
+    </dgm:style>
+  </dgm:styleLbl>
+  <dgm:styleLbl name="bgSibTrans2D1">
+    <dgm:scene3d>
+      <a:camera prst="orthographicFront"/>
+      <a:lightRig rig="threePt" dir="t"/>
+    </dgm:scene3d>
+    <dgm:sp3d/>
+    <dgm:txPr/>
+    <dgm:style>
+      <a:lnRef idx="0">
+        <a:scrgbClr r="0" g="0" b="0"/>
+      </a:lnRef>
+      <a:fillRef idx="3">
+        <a:scrgbClr r="0" g="0" b="0"/>
+      </a:fillRef>
+      <a:effectRef idx="3">
+        <a:scrgbClr r="0" g="0" b="0"/>
+      </a:effectRef>
+      <a:fontRef idx="minor">
+        <a:schemeClr val="lt1"/>
+      </a:fontRef>
+    </dgm:style>
+  </dgm:styleLbl>
+  <dgm:styleLbl name="sibTrans1D1">
+    <dgm:scene3d>
+      <a:camera prst="orthographicFront"/>
+      <a:lightRig rig="threePt" dir="t"/>
+    </dgm:scene3d>
+    <dgm:sp3d/>
+    <dgm:txPr/>
+    <dgm:style>
+      <a:lnRef idx="1">
+        <a:scrgbClr r="0" g="0" b="0"/>
+      </a:lnRef>
+      <a:fillRef idx="0">
+        <a:scrgbClr r="0" g="0" b="0"/>
+      </a:fillRef>
+      <a:effectRef idx="0">
+        <a:scrgbClr r="0" g="0" b="0"/>
+      </a:effectRef>
+      <a:fontRef idx="minor"/>
+    </dgm:style>
+  </dgm:styleLbl>
+  <dgm:styleLbl name="callout">
+    <dgm:scene3d>
+      <a:camera prst="orthographicFront"/>
+      <a:lightRig rig="threePt" dir="t"/>
+    </dgm:scene3d>
+    <dgm:sp3d/>
+    <dgm:txPr/>
+    <dgm:style>
+      <a:lnRef idx="1">
+        <a:scrgbClr r="0" g="0" b="0"/>
+      </a:lnRef>
+      <a:fillRef idx="0">
+        <a:scrgbClr r="0" g="0" b="0"/>
+      </a:fillRef>
+      <a:effectRef idx="1">
+        <a:scrgbClr r="0" g="0" b="0"/>
+      </a:effectRef>
+      <a:fontRef idx="minor"/>
+    </dgm:style>
+  </dgm:styleLbl>
+  <dgm:styleLbl name="asst0">
+    <dgm:scene3d>
+      <a:camera prst="orthographicFront"/>
+      <a:lightRig rig="threePt" dir="t"/>
+    </dgm:scene3d>
+    <dgm:sp3d/>
+    <dgm:txPr/>
+    <dgm:style>
+      <a:lnRef idx="0">
+        <a:scrgbClr r="0" g="0" b="0"/>
+      </a:lnRef>
+      <a:fillRef idx="3">
+        <a:scrgbClr r="0" g="0" b="0"/>
+      </a:fillRef>
+      <a:effectRef idx="3">
+        <a:scrgbClr r="0" g="0" b="0"/>
+      </a:effectRef>
+      <a:fontRef idx="minor">
+        <a:schemeClr val="lt1"/>
+      </a:fontRef>
+    </dgm:style>
+  </dgm:styleLbl>
+  <dgm:styleLbl name="asst1">
+    <dgm:scene3d>
+      <a:camera prst="orthographicFront"/>
+      <a:lightRig rig="threePt" dir="t"/>
+    </dgm:scene3d>
+    <dgm:sp3d/>
+    <dgm:txPr/>
+    <dgm:style>
+      <a:lnRef idx="0">
+        <a:scrgbClr r="0" g="0" b="0"/>
+      </a:lnRef>
+      <a:fillRef idx="3">
+        <a:scrgbClr r="0" g="0" b="0"/>
+      </a:fillRef>
+      <a:effectRef idx="3">
+        <a:scrgbClr r="0" g="0" b="0"/>
+      </a:effectRef>
+      <a:fontRef idx="minor">
+        <a:schemeClr val="lt1"/>
+      </a:fontRef>
+    </dgm:style>
+  </dgm:styleLbl>
+  <dgm:styleLbl name="asst2">
+    <dgm:scene3d>
+      <a:camera prst="orthographicFront"/>
+      <a:lightRig rig="threePt" dir="t"/>
+    </dgm:scene3d>
+    <dgm:sp3d/>
+    <dgm:txPr/>
+    <dgm:style>
+      <a:lnRef idx="0">
+        <a:scrgbClr r="0" g="0" b="0"/>
+      </a:lnRef>
+      <a:fillRef idx="3">
+        <a:scrgbClr r="0" g="0" b="0"/>
+      </a:fillRef>
+      <a:effectRef idx="3">
+        <a:scrgbClr r="0" g="0" b="0"/>
+      </a:effectRef>
+      <a:fontRef idx="minor">
+        <a:schemeClr val="lt1"/>
+      </a:fontRef>
+    </dgm:style>
+  </dgm:styleLbl>
+  <dgm:styleLbl name="asst3">
+    <dgm:scene3d>
+      <a:camera prst="orthographicFront"/>
+      <a:lightRig rig="threePt" dir="t"/>
+    </dgm:scene3d>
+    <dgm:sp3d/>
+    <dgm:txPr/>
+    <dgm:style>
+      <a:lnRef idx="0">
+        <a:scrgbClr r="0" g="0" b="0"/>
+      </a:lnRef>
+      <a:fillRef idx="3">
+        <a:scrgbClr r="0" g="0" b="0"/>
+      </a:fillRef>
+      <a:effectRef idx="3">
+        <a:scrgbClr r="0" g="0" b="0"/>
+      </a:effectRef>
+      <a:fontRef idx="minor">
+        <a:schemeClr val="lt1"/>
+      </a:fontRef>
+    </dgm:style>
+  </dgm:styleLbl>
+  <dgm:styleLbl name="asst4">
+    <dgm:scene3d>
+      <a:camera prst="orthographicFront"/>
+      <a:lightRig rig="threePt" dir="t"/>
+    </dgm:scene3d>
+    <dgm:sp3d/>
+    <dgm:txPr/>
+    <dgm:style>
+      <a:lnRef idx="0">
+        <a:scrgbClr r="0" g="0" b="0"/>
+      </a:lnRef>
+      <a:fillRef idx="3">
+        <a:scrgbClr r="0" g="0" b="0"/>
+      </a:fillRef>
+      <a:effectRef idx="3">
+        <a:scrgbClr r="0" g="0" b="0"/>
+      </a:effectRef>
+      <a:fontRef idx="minor">
+        <a:schemeClr val="lt1"/>
+      </a:fontRef>
+    </dgm:style>
+  </dgm:styleLbl>
+  <dgm:styleLbl name="parChTrans2D1">
+    <dgm:scene3d>
+      <a:camera prst="orthographicFront"/>
+      <a:lightRig rig="threePt" dir="t"/>
+    </dgm:scene3d>
+    <dgm:sp3d/>
+    <dgm:txPr/>
+    <dgm:style>
+      <a:lnRef idx="0">
+        <a:scrgbClr r="0" g="0" b="0"/>
+      </a:lnRef>
+      <a:fillRef idx="3">
+        <a:scrgbClr r="0" g="0" b="0"/>
+      </a:fillRef>
+      <a:effectRef idx="3">
+        <a:scrgbClr r="0" g="0" b="0"/>
+      </a:effectRef>
+      <a:fontRef idx="minor">
+        <a:schemeClr val="lt1"/>
+      </a:fontRef>
+    </dgm:style>
+  </dgm:styleLbl>
+  <dgm:styleLbl name="parChTrans2D2">
+    <dgm:scene3d>
+      <a:camera prst="orthographicFront"/>
+      <a:lightRig rig="threePt" dir="t"/>
+    </dgm:scene3d>
+    <dgm:sp3d/>
+    <dgm:txPr/>
+    <dgm:style>
+      <a:lnRef idx="0">
+        <a:scrgbClr r="0" g="0" b="0"/>
+      </a:lnRef>
+      <a:fillRef idx="3">
+        <a:scrgbClr r="0" g="0" b="0"/>
+      </a:fillRef>
+      <a:effectRef idx="3">
+        <a:scrgbClr r="0" g="0" b="0"/>
+      </a:effectRef>
+      <a:fontRef idx="minor">
+        <a:schemeClr val="lt1"/>
+      </a:fontRef>
+    </dgm:style>
+  </dgm:styleLbl>
+  <dgm:styleLbl name="parChTrans2D3">
+    <dgm:scene3d>
+      <a:camera prst="orthographicFront"/>
+      <a:lightRig rig="threePt" dir="t"/>
+    </dgm:scene3d>
+    <dgm:sp3d/>
+    <dgm:txPr/>
+    <dgm:style>
+      <a:lnRef idx="0">
+        <a:scrgbClr r="0" g="0" b="0"/>
+      </a:lnRef>
+      <a:fillRef idx="3">
+        <a:scrgbClr r="0" g="0" b="0"/>
+      </a:fillRef>
+      <a:effectRef idx="3">
+        <a:scrgbClr r="0" g="0" b="0"/>
+      </a:effectRef>
+      <a:fontRef idx="minor">
+        <a:schemeClr val="lt1"/>
+      </a:fontRef>
+    </dgm:style>
+  </dgm:styleLbl>
+  <dgm:styleLbl name="parChTrans2D4">
+    <dgm:scene3d>
+      <a:camera prst="orthographicFront"/>
+      <a:lightRig rig="threePt" dir="t"/>
+    </dgm:scene3d>
+    <dgm:sp3d/>
+    <dgm:txPr/>
+    <dgm:style>
+      <a:lnRef idx="0">
+        <a:scrgbClr r="0" g="0" b="0"/>
+      </a:lnRef>
+      <a:fillRef idx="3">
+        <a:scrgbClr r="0" g="0" b="0"/>
+      </a:fillRef>
+      <a:effectRef idx="3">
+        <a:scrgbClr r="0" g="0" b="0"/>
+      </a:effectRef>
+      <a:fontRef idx="minor">
+        <a:schemeClr val="lt1"/>
+      </a:fontRef>
+    </dgm:style>
+  </dgm:styleLbl>
+  <dgm:styleLbl name="parChTrans1D1">
+    <dgm:scene3d>
+      <a:camera prst="orthographicFront"/>
+      <a:lightRig rig="threePt" dir="t"/>
+    </dgm:scene3d>
+    <dgm:sp3d/>
+    <dgm:txPr/>
+    <dgm:style>
+      <a:lnRef idx="2">
+        <a:scrgbClr r="0" g="0" b="0"/>
+      </a:lnRef>
+      <a:fillRef idx="0">
+        <a:scrgbClr r="0" g="0" b="0"/>
+      </a:fillRef>
+      <a:effectRef idx="0">
+        <a:scrgbClr r="0" g="0" b="0"/>
+      </a:effectRef>
+      <a:fontRef idx="minor"/>
+    </dgm:style>
+  </dgm:styleLbl>
+  <dgm:styleLbl name="parChTrans1D2">
+    <dgm:scene3d>
+      <a:camera prst="orthographicFront"/>
+      <a:lightRig rig="threePt" dir="t"/>
+    </dgm:scene3d>
+    <dgm:sp3d/>
+    <dgm:txPr/>
+    <dgm:style>
+      <a:lnRef idx="2">
+        <a:scrgbClr r="0" g="0" b="0"/>
+      </a:lnRef>
+      <a:fillRef idx="0">
+        <a:scrgbClr r="0" g="0" b="0"/>
+      </a:fillRef>
+      <a:effectRef idx="0">
+        <a:scrgbClr r="0" g="0" b="0"/>
+      </a:effectRef>
+      <a:fontRef idx="minor"/>
+    </dgm:style>
+  </dgm:styleLbl>
+  <dgm:styleLbl name="parChTrans1D3">
+    <dgm:scene3d>
+      <a:camera prst="orthographicFront"/>
+      <a:lightRig rig="threePt" dir="t"/>
+    </dgm:scene3d>
+    <dgm:sp3d/>
+    <dgm:txPr/>
+    <dgm:style>
+      <a:lnRef idx="2">
+        <a:scrgbClr r="0" g="0" b="0"/>
+      </a:lnRef>
+      <a:fillRef idx="0">
+        <a:scrgbClr r="0" g="0" b="0"/>
+      </a:fillRef>
+      <a:effectRef idx="0">
+        <a:scrgbClr r="0" g="0" b="0"/>
+      </a:effectRef>
+      <a:fontRef idx="minor"/>
+    </dgm:style>
+  </dgm:styleLbl>
+  <dgm:styleLbl name="parChTrans1D4">
+    <dgm:scene3d>
+      <a:camera prst="orthographicFront"/>
+      <a:lightRig rig="threePt" dir="t"/>
+    </dgm:scene3d>
+    <dgm:sp3d/>
+    <dgm:txPr/>
+    <dgm:style>
+      <a:lnRef idx="2">
+        <a:scrgbClr r="0" g="0" b="0"/>
+      </a:lnRef>
+      <a:fillRef idx="0">
+        <a:scrgbClr r="0" g="0" b="0"/>
+      </a:fillRef>
+      <a:effectRef idx="0">
+        <a:scrgbClr r="0" g="0" b="0"/>
+      </a:effectRef>
+      <a:fontRef idx="minor"/>
+    </dgm:style>
+  </dgm:styleLbl>
+  <dgm:styleLbl name="fgAcc1">
+    <dgm:scene3d>
+      <a:camera prst="orthographicFront"/>
+      <a:lightRig rig="threePt" dir="t"/>
+    </dgm:scene3d>
+    <dgm:sp3d/>
+    <dgm:txPr/>
+    <dgm:style>
+      <a:lnRef idx="1">
+        <a:scrgbClr r="0" g="0" b="0"/>
+      </a:lnRef>
+      <a:fillRef idx="1">
+        <a:scrgbClr r="0" g="0" b="0"/>
+      </a:fillRef>
+      <a:effectRef idx="2">
+        <a:scrgbClr r="0" g="0" b="0"/>
+      </a:effectRef>
+      <a:fontRef idx="minor"/>
+    </dgm:style>
+  </dgm:styleLbl>
+  <dgm:styleLbl name="conFgAcc1">
+    <dgm:scene3d>
+      <a:camera prst="orthographicFront"/>
+      <a:lightRig rig="threePt" dir="t"/>
+    </dgm:scene3d>
+    <dgm:sp3d/>
+    <dgm:txPr/>
+    <dgm:style>
+      <a:lnRef idx="1">
+        <a:scrgbClr r="0" g="0" b="0"/>
+      </a:lnRef>
+      <a:fillRef idx="1">
+        <a:scrgbClr r="0" g="0" b="0"/>
+      </a:fillRef>
+      <a:effectRef idx="2">
+        <a:scrgbClr r="0" g="0" b="0"/>
+      </a:effectRef>
+      <a:fontRef idx="minor"/>
+    </dgm:style>
+  </dgm:styleLbl>
+  <dgm:styleLbl name="alignAcc1">
+    <dgm:scene3d>
+      <a:camera prst="orthographicFront"/>
+      <a:lightRig rig="threePt" dir="t"/>
+    </dgm:scene3d>
+    <dgm:sp3d/>
+    <dgm:txPr/>
+    <dgm:style>
+      <a:lnRef idx="1">
+        <a:scrgbClr r="0" g="0" b="0"/>
+      </a:lnRef>
+      <a:fillRef idx="1">
+        <a:scrgbClr r="0" g="0" b="0"/>
+      </a:fillRef>
+      <a:effectRef idx="2">
+        <a:scrgbClr r="0" g="0" b="0"/>
+      </a:effectRef>
+      <a:fontRef idx="minor"/>
+    </dgm:style>
+  </dgm:styleLbl>
+  <dgm:styleLbl name="trAlignAcc1">
+    <dgm:scene3d>
+      <a:camera prst="orthographicFront"/>
+      <a:lightRig rig="threePt" dir="t"/>
+    </dgm:scene3d>
+    <dgm:sp3d/>
+    <dgm:txPr/>
+    <dgm:style>
+      <a:lnRef idx="1">
+        <a:scrgbClr r="0" g="0" b="0"/>
+      </a:lnRef>
+      <a:fillRef idx="1">
+        <a:scrgbClr r="0" g="0" b="0"/>
+      </a:fillRef>
+      <a:effectRef idx="0">
+        <a:scrgbClr r="0" g="0" b="0"/>
+      </a:effectRef>
+      <a:fontRef idx="minor"/>
+    </dgm:style>
+  </dgm:styleLbl>
+  <dgm:styleLbl name="bgAcc1">
+    <dgm:scene3d>
+      <a:camera prst="orthographicFront"/>
+      <a:lightRig rig="threePt" dir="t"/>
+    </dgm:scene3d>
+    <dgm:sp3d/>
+    <dgm:txPr/>
+    <dgm:style>
+      <a:lnRef idx="1">
+        <a:scrgbClr r="0" g="0" b="0"/>
+      </a:lnRef>
+      <a:fillRef idx="1">
+        <a:scrgbClr r="0" g="0" b="0"/>
+      </a:fillRef>
+      <a:effectRef idx="2">
+        <a:scrgbClr r="0" g="0" b="0"/>
+      </a:effectRef>
+      <a:fontRef idx="minor"/>
+    </dgm:style>
+  </dgm:styleLbl>
+  <dgm:styleLbl name="solidFgAcc1">
+    <dgm:scene3d>
+      <a:camera prst="orthographicFront"/>
+      <a:lightRig rig="threePt" dir="t"/>
+    </dgm:scene3d>
+    <dgm:sp3d/>
+    <dgm:txPr/>
+    <dgm:style>
+      <a:lnRef idx="1">
+        <a:scrgbClr r="0" g="0" b="0"/>
+      </a:lnRef>
+      <a:fillRef idx="1">
+        <a:scrgbClr r="0" g="0" b="0"/>
+      </a:fillRef>
+      <a:effectRef idx="2">
+        <a:scrgbClr r="0" g="0" b="0"/>
+      </a:effectRef>
+      <a:fontRef idx="minor"/>
+    </dgm:style>
+  </dgm:styleLbl>
+  <dgm:styleLbl name="solidAlignAcc1">
+    <dgm:scene3d>
+      <a:camera prst="orthographicFront"/>
+      <a:lightRig rig="threePt" dir="t"/>
+    </dgm:scene3d>
+    <dgm:sp3d/>
+    <dgm:txPr/>
+    <dgm:style>
+      <a:lnRef idx="1">
+        <a:scrgbClr r="0" g="0" b="0"/>
+      </a:lnRef>
+      <a:fillRef idx="1">
+        <a:scrgbClr r="0" g="0" b="0"/>
+      </a:fillRef>
+      <a:effectRef idx="3">
+        <a:scrgbClr r="0" g="0" b="0"/>
+      </a:effectRef>
+      <a:fontRef idx="minor"/>
+    </dgm:style>
+  </dgm:styleLbl>
+  <dgm:styleLbl name="solidBgAcc1">
+    <dgm:scene3d>
+      <a:camera prst="orthographicFront"/>
+      <a:lightRig rig="threePt" dir="t"/>
+    </dgm:scene3d>
+    <dgm:sp3d/>
+    <dgm:txPr/>
+    <dgm:style>
+      <a:lnRef idx="1">
+        <a:scrgbClr r="0" g="0" b="0"/>
+      </a:lnRef>
+      <a:fillRef idx="1">
+        <a:scrgbClr r="0" g="0" b="0"/>
+      </a:fillRef>
+      <a:effectRef idx="3">
+        <a:scrgbClr r="0" g="0" b="0"/>
+      </a:effectRef>
+      <a:fontRef idx="minor"/>
+    </dgm:style>
+  </dgm:styleLbl>
+  <dgm:styleLbl name="fgAccFollowNode1">
+    <dgm:scene3d>
+      <a:camera prst="orthographicFront"/>
+      <a:lightRig rig="threePt" dir="t"/>
+    </dgm:scene3d>
+    <dgm:sp3d/>
+    <dgm:txPr/>
+    <dgm:style>
+      <a:lnRef idx="1">
+        <a:scrgbClr r="0" g="0" b="0"/>
+      </a:lnRef>
+      <a:fillRef idx="1">
+        <a:scrgbClr r="0" g="0" b="0"/>
+      </a:fillRef>
+      <a:effectRef idx="2">
+        <a:scrgbClr r="0" g="0" b="0"/>
+      </a:effectRef>
+      <a:fontRef idx="minor"/>
+    </dgm:style>
+  </dgm:styleLbl>
+  <dgm:styleLbl name="alignAccFollowNode1">
+    <dgm:scene3d>
+      <a:camera prst="orthographicFront"/>
+      <a:lightRig rig="threePt" dir="t"/>
+    </dgm:scene3d>
+    <dgm:sp3d/>
+    <dgm:txPr/>
+    <dgm:style>
+      <a:lnRef idx="1">
+        <a:scrgbClr r="0" g="0" b="0"/>
+      </a:lnRef>
+      <a:fillRef idx="1">
+        <a:scrgbClr r="0" g="0" b="0"/>
+      </a:fillRef>
+      <a:effectRef idx="2">
+        <a:scrgbClr r="0" g="0" b="0"/>
+      </a:effectRef>
+      <a:fontRef idx="minor"/>
+    </dgm:style>
+  </dgm:styleLbl>
+  <dgm:styleLbl name="bgAccFollowNode1">
+    <dgm:scene3d>
+      <a:camera prst="orthographicFront"/>
+      <a:lightRig rig="threePt" dir="t"/>
+    </dgm:scene3d>
+    <dgm:sp3d/>
+    <dgm:txPr/>
+    <dgm:style>
+      <a:lnRef idx="1">
+        <a:scrgbClr r="0" g="0" b="0"/>
+      </a:lnRef>
+      <a:fillRef idx="1">
+        <a:scrgbClr r="0" g="0" b="0"/>
+      </a:fillRef>
+      <a:effectRef idx="2">
+        <a:scrgbClr r="0" g="0" b="0"/>
+      </a:effectRef>
+      <a:fontRef idx="minor"/>
+    </dgm:style>
+  </dgm:styleLbl>
+  <dgm:styleLbl name="fgAcc0">
+    <dgm:scene3d>
+      <a:camera prst="orthographicFront"/>
+      <a:lightRig rig="threePt" dir="t"/>
+    </dgm:scene3d>
+    <dgm:sp3d/>
+    <dgm:txPr/>
+    <dgm:style>
+      <a:lnRef idx="1">
+        <a:scrgbClr r="0" g="0" b="0"/>
+      </a:lnRef>
+      <a:fillRef idx="1">
+        <a:scrgbClr r="0" g="0" b="0"/>
+      </a:fillRef>
+      <a:effectRef idx="2">
+        <a:scrgbClr r="0" g="0" b="0"/>
+      </a:effectRef>
+      <a:fontRef idx="minor"/>
+    </dgm:style>
+  </dgm:styleLbl>
+  <dgm:styleLbl name="fgAcc2">
+    <dgm:scene3d>
+      <a:camera prst="orthographicFront"/>
+      <a:lightRig rig="threePt" dir="t"/>
+    </dgm:scene3d>
+    <dgm:sp3d/>
+    <dgm:txPr/>
+    <dgm:style>
+      <a:lnRef idx="1">
+        <a:scrgbClr r="0" g="0" b="0"/>
+      </a:lnRef>
+      <a:fillRef idx="1">
+        <a:scrgbClr r="0" g="0" b="0"/>
+      </a:fillRef>
+      <a:effectRef idx="2">
+        <a:scrgbClr r="0" g="0" b="0"/>
+      </a:effectRef>
+      <a:fontRef idx="minor"/>
+    </dgm:style>
+  </dgm:styleLbl>
+  <dgm:styleLbl name="fgAcc3">
+    <dgm:scene3d>
+      <a:camera prst="orthographicFront"/>
+      <a:lightRig rig="threePt" dir="t"/>
+    </dgm:scene3d>
+    <dgm:sp3d/>
+    <dgm:txPr/>
+    <dgm:style>
+      <a:lnRef idx="1">
+        <a:scrgbClr r="0" g="0" b="0"/>
+      </a:lnRef>
+      <a:fillRef idx="1">
+        <a:scrgbClr r="0" g="0" b="0"/>
+      </a:fillRef>
+      <a:effectRef idx="2">
+        <a:scrgbClr r="0" g="0" b="0"/>
+      </a:effectRef>
+      <a:fontRef idx="minor"/>
+    </dgm:style>
+  </dgm:styleLbl>
+  <dgm:styleLbl name="fgAcc4">
+    <dgm:scene3d>
+      <a:camera prst="orthographicFront"/>
+      <a:lightRig rig="threePt" dir="t"/>
+    </dgm:scene3d>
+    <dgm:sp3d/>
+    <dgm:txPr/>
+    <dgm:style>
+      <a:lnRef idx="1">
+        <a:scrgbClr r="0" g="0" b="0"/>
+      </a:lnRef>
+      <a:fillRef idx="1">
+        <a:scrgbClr r="0" g="0" b="0"/>
+      </a:fillRef>
+      <a:effectRef idx="2">
+        <a:scrgbClr r="0" g="0" b="0"/>
+      </a:effectRef>
+      <a:fontRef idx="minor"/>
+    </dgm:style>
+  </dgm:styleLbl>
+  <dgm:styleLbl name="bgShp">
+    <dgm:scene3d>
+      <a:camera prst="orthographicFront"/>
+      <a:lightRig rig="threePt" dir="t"/>
+    </dgm:scene3d>
+    <dgm:sp3d/>
+    <dgm:txPr/>
+    <dgm:style>
+      <a:lnRef idx="0">
+        <a:scrgbClr r="0" g="0" b="0"/>
+      </a:lnRef>
+      <a:fillRef idx="1">
+        <a:scrgbClr r="0" g="0" b="0"/>
+      </a:fillRef>
+      <a:effectRef idx="2">
+        <a:scrgbClr r="0" g="0" b="0"/>
+      </a:effectRef>
+      <a:fontRef idx="minor"/>
+    </dgm:style>
+  </dgm:styleLbl>
+  <dgm:styleLbl name="dkBgShp">
+    <dgm:scene3d>
+      <a:camera prst="orthographicFront"/>
+      <a:lightRig rig="threePt" dir="t"/>
+    </dgm:scene3d>
+    <dgm:sp3d/>
+    <dgm:txPr/>
+    <dgm:style>
+      <a:lnRef idx="0">
+        <a:scrgbClr r="0" g="0" b="0"/>
+      </a:lnRef>
+      <a:fillRef idx="1">
+        <a:scrgbClr r="0" g="0" b="0"/>
+      </a:fillRef>
+      <a:effectRef idx="3">
+        <a:scrgbClr r="0" g="0" b="0"/>
+      </a:effectRef>
+      <a:fontRef idx="minor"/>
+    </dgm:style>
+  </dgm:styleLbl>
+  <dgm:styleLbl name="trBgShp">
+    <dgm:scene3d>
+      <a:camera prst="orthographicFront"/>
+      <a:lightRig rig="threePt" dir="t"/>
+    </dgm:scene3d>
+    <dgm:sp3d/>
+    <dgm:txPr/>
+    <dgm:style>
+      <a:lnRef idx="0">
+        <a:scrgbClr r="0" g="0" b="0"/>
+      </a:lnRef>
+      <a:fillRef idx="1">
+        <a:scrgbClr r="0" g="0" b="0"/>
+      </a:fillRef>
+      <a:effectRef idx="0">
+        <a:scrgbClr r="0" g="0" b="0"/>
+      </a:effectRef>
+      <a:fontRef idx="minor"/>
+    </dgm:style>
+  </dgm:styleLbl>
+  <dgm:styleLbl name="fgShp">
+    <dgm:scene3d>
+      <a:camera prst="orthographicFront"/>
+      <a:lightRig rig="threePt" dir="t"/>
+    </dgm:scene3d>
+    <dgm:sp3d/>
+    <dgm:txPr/>
+    <dgm:style>
+      <a:lnRef idx="0">
+        <a:scrgbClr r="0" g="0" b="0"/>
+      </a:lnRef>
+      <a:fillRef idx="3">
+        <a:scrgbClr r="0" g="0" b="0"/>
+      </a:fillRef>
+      <a:effectRef idx="3">
+        <a:scrgbClr r="0" g="0" b="0"/>
+      </a:effectRef>
+      <a:fontRef idx="minor"/>
+    </dgm:style>
+  </dgm:styleLbl>
+  <dgm:styleLbl name="revTx">
+    <dgm:scene3d>
+      <a:camera prst="orthographicFront"/>
+      <a:lightRig rig="threePt" dir="t"/>
+    </dgm:scene3d>
+    <dgm:sp3d/>
+    <dgm:txPr/>
+    <dgm:style>
+      <a:lnRef idx="0">
+        <a:scrgbClr r="0" g="0" b="0"/>
+      </a:lnRef>
+      <a:fillRef idx="0">
+        <a:scrgbClr r="0" g="0" b="0"/>
+      </a:fillRef>
+      <a:effectRef idx="0">
+        <a:scrgbClr r="0" g="0" b="0"/>
+      </a:effectRef>
+      <a:fontRef idx="minor"/>
+    </dgm:style>
+  </dgm:styleLbl>
+</dgm:styleDef>
+</file>
+
 <file path=word/theme/theme1.xml><?xml version="1.0" encoding="utf-8"?>
 <a:theme xmlns:a="http://schemas.openxmlformats.org/drawingml/2006/main" name="Office Theme">
   <a:themeElements>

</xml_diff>